<commit_message>
React.Component (create modal window) React.Fragment
</commit_message>
<xml_diff>
--- a/Technical task.docx
+++ b/Technical task.docx
@@ -8,14 +8,14 @@
         <w:ind w:firstLine="709"/>
         <w:jc w:val="center"/>
         <w:rPr>
-          <w:sz w:val="40"/>
-          <w:szCs w:val="40"/>
-        </w:rPr>
-      </w:pPr>
-      <w:r>
-        <w:rPr>
-          <w:sz w:val="40"/>
-          <w:szCs w:val="40"/>
+          <w:sz w:val="24"/>
+          <w:szCs w:val="24"/>
+        </w:rPr>
+      </w:pPr>
+      <w:r>
+        <w:rPr>
+          <w:sz w:val="24"/>
+          <w:szCs w:val="24"/>
         </w:rPr>
         <w:t xml:space="preserve">Техническое задание для коммерческого сайта </w:t>
       </w:r>
@@ -28,16 +28,16 @@
         <w:rPr>
           <w:b/>
           <w:bCs/>
-          <w:sz w:val="40"/>
-          <w:szCs w:val="40"/>
+          <w:sz w:val="24"/>
+          <w:szCs w:val="24"/>
         </w:rPr>
       </w:pPr>
       <w:r>
         <w:rPr>
           <w:b/>
           <w:bCs/>
-          <w:sz w:val="40"/>
-          <w:szCs w:val="40"/>
+          <w:sz w:val="24"/>
+          <w:szCs w:val="24"/>
         </w:rPr>
         <w:t>"Услуги для пожилых людей":</w:t>
       </w:r>
@@ -48,8 +48,8 @@
         <w:rPr>
           <w:b/>
           <w:bCs/>
-          <w:sz w:val="40"/>
-          <w:szCs w:val="40"/>
+          <w:sz w:val="24"/>
+          <w:szCs w:val="24"/>
         </w:rPr>
       </w:pPr>
     </w:p>
@@ -62,14 +62,14 @@
         </w:numPr>
         <w:spacing w:after="0"/>
         <w:rPr>
-          <w:sz w:val="36"/>
-          <w:szCs w:val="36"/>
-        </w:rPr>
-      </w:pPr>
-      <w:r>
-        <w:rPr>
-          <w:sz w:val="36"/>
-          <w:szCs w:val="36"/>
+          <w:sz w:val="24"/>
+          <w:szCs w:val="24"/>
+        </w:rPr>
+      </w:pPr>
+      <w:r>
+        <w:rPr>
+          <w:sz w:val="24"/>
+          <w:szCs w:val="24"/>
         </w:rPr>
         <w:t>Общее описание проекта:</w:t>
       </w:r>
@@ -83,23 +83,16 @@
         </w:numPr>
         <w:spacing w:after="0"/>
         <w:rPr>
-          <w:sz w:val="36"/>
-          <w:szCs w:val="36"/>
-        </w:rPr>
-      </w:pPr>
-      <w:r>
-        <w:rPr>
-          <w:sz w:val="32"/>
-          <w:szCs w:val="32"/>
-        </w:rPr>
-        <w:t>Создание сайта для оказания услуг пожилым людям, связанных с здравоохранением, транспортом и проживанием</w:t>
-      </w:r>
-      <w:r>
-        <w:rPr>
-          <w:sz w:val="32"/>
-          <w:szCs w:val="32"/>
-        </w:rPr>
-        <w:t>.</w:t>
+          <w:sz w:val="24"/>
+          <w:szCs w:val="24"/>
+        </w:rPr>
+      </w:pPr>
+      <w:r>
+        <w:rPr>
+          <w:sz w:val="24"/>
+          <w:szCs w:val="24"/>
+        </w:rPr>
+        <w:t>Создание сайта для оказания услуг пожилым людям, связанных с здравоохранением, транспортом и проживанием.</w:t>
       </w:r>
     </w:p>
     <w:p>
@@ -111,23 +104,16 @@
         </w:numPr>
         <w:spacing w:after="0"/>
         <w:rPr>
-          <w:sz w:val="32"/>
-          <w:szCs w:val="32"/>
-        </w:rPr>
-      </w:pPr>
-      <w:r>
-        <w:rPr>
-          <w:sz w:val="32"/>
-          <w:szCs w:val="32"/>
-        </w:rPr>
-        <w:t>Сайт должен содержать информацию об услугах, расписании, контактах и условиях оказания услуг</w:t>
-      </w:r>
-      <w:r>
-        <w:rPr>
-          <w:sz w:val="32"/>
-          <w:szCs w:val="32"/>
-        </w:rPr>
-        <w:t>.</w:t>
+          <w:sz w:val="24"/>
+          <w:szCs w:val="24"/>
+        </w:rPr>
+      </w:pPr>
+      <w:r>
+        <w:rPr>
+          <w:sz w:val="24"/>
+          <w:szCs w:val="24"/>
+        </w:rPr>
+        <w:t>Сайт должен содержать информацию об услугах, расписании, контактах и условиях оказания услуг.</w:t>
       </w:r>
     </w:p>
     <w:p>
@@ -139,23 +125,16 @@
         </w:numPr>
         <w:spacing w:after="0"/>
         <w:rPr>
-          <w:sz w:val="32"/>
-          <w:szCs w:val="32"/>
-        </w:rPr>
-      </w:pPr>
-      <w:r>
-        <w:rPr>
-          <w:sz w:val="32"/>
-          <w:szCs w:val="32"/>
-        </w:rPr>
-        <w:t>Сайт должен обеспечивать возможность заказа услуг онлайн</w:t>
-      </w:r>
-      <w:r>
-        <w:rPr>
-          <w:sz w:val="32"/>
-          <w:szCs w:val="32"/>
-        </w:rPr>
-        <w:t>.</w:t>
+          <w:sz w:val="24"/>
+          <w:szCs w:val="24"/>
+        </w:rPr>
+      </w:pPr>
+      <w:r>
+        <w:rPr>
+          <w:sz w:val="24"/>
+          <w:szCs w:val="24"/>
+        </w:rPr>
+        <w:t>Сайт должен обеспечивать возможность заказа услуг онлайн.</w:t>
       </w:r>
     </w:p>
     <w:p>
@@ -167,23 +146,16 @@
         </w:numPr>
         <w:spacing w:after="0"/>
         <w:rPr>
-          <w:sz w:val="32"/>
-          <w:szCs w:val="32"/>
-        </w:rPr>
-      </w:pPr>
-      <w:r>
-        <w:rPr>
-          <w:sz w:val="32"/>
-          <w:szCs w:val="32"/>
-        </w:rPr>
-        <w:t>Целевая аудитория - пожилые люди и их родственники, желающие оказать им помощь</w:t>
-      </w:r>
-      <w:r>
-        <w:rPr>
-          <w:sz w:val="32"/>
-          <w:szCs w:val="32"/>
-        </w:rPr>
-        <w:t>.</w:t>
+          <w:sz w:val="24"/>
+          <w:szCs w:val="24"/>
+        </w:rPr>
+      </w:pPr>
+      <w:r>
+        <w:rPr>
+          <w:sz w:val="24"/>
+          <w:szCs w:val="24"/>
+        </w:rPr>
+        <w:t>Целевая аудитория - пожилые люди и их родственники, желающие оказать им помощь.</w:t>
       </w:r>
     </w:p>
     <w:p>
@@ -195,23 +167,16 @@
         </w:numPr>
         <w:spacing w:after="0"/>
         <w:rPr>
-          <w:sz w:val="32"/>
-          <w:szCs w:val="32"/>
-        </w:rPr>
-      </w:pPr>
-      <w:r>
-        <w:rPr>
-          <w:sz w:val="32"/>
-          <w:szCs w:val="32"/>
-        </w:rPr>
-        <w:t>Цель сайта - предоставление информации о доступных услугах и возможности их заказа</w:t>
-      </w:r>
-      <w:r>
-        <w:rPr>
-          <w:sz w:val="32"/>
-          <w:szCs w:val="32"/>
-        </w:rPr>
-        <w:t>.</w:t>
+          <w:sz w:val="24"/>
+          <w:szCs w:val="24"/>
+        </w:rPr>
+      </w:pPr>
+      <w:r>
+        <w:rPr>
+          <w:sz w:val="24"/>
+          <w:szCs w:val="24"/>
+        </w:rPr>
+        <w:t>Цель сайта - предоставление информации о доступных услугах и возможности их заказа.</w:t>
       </w:r>
     </w:p>
     <w:p>
@@ -219,8 +184,8 @@
         <w:spacing w:after="0"/>
         <w:ind w:left="360"/>
         <w:rPr>
-          <w:sz w:val="32"/>
-          <w:szCs w:val="32"/>
+          <w:sz w:val="24"/>
+          <w:szCs w:val="24"/>
         </w:rPr>
       </w:pPr>
     </w:p>
@@ -232,14 +197,14 @@
           <w:numId w:val="3"/>
         </w:numPr>
         <w:rPr>
-          <w:sz w:val="32"/>
-          <w:szCs w:val="32"/>
-        </w:rPr>
-      </w:pPr>
-      <w:r>
-        <w:rPr>
-          <w:sz w:val="32"/>
-          <w:szCs w:val="32"/>
+          <w:sz w:val="24"/>
+          <w:szCs w:val="24"/>
+        </w:rPr>
+      </w:pPr>
+      <w:r>
+        <w:rPr>
+          <w:sz w:val="24"/>
+          <w:szCs w:val="24"/>
         </w:rPr>
         <w:t>Функционал сайта:</w:t>
       </w:r>
@@ -252,23 +217,16 @@
           <w:numId w:val="7"/>
         </w:numPr>
         <w:rPr>
-          <w:sz w:val="32"/>
-          <w:szCs w:val="32"/>
-        </w:rPr>
-      </w:pPr>
-      <w:r>
-        <w:rPr>
-          <w:sz w:val="32"/>
-          <w:szCs w:val="32"/>
-        </w:rPr>
-        <w:t>Главная страница, содержащая общую информацию об оказываемых услугах и ссылки на соответствующие разделы сайта</w:t>
-      </w:r>
-      <w:r>
-        <w:rPr>
-          <w:sz w:val="32"/>
-          <w:szCs w:val="32"/>
-        </w:rPr>
-        <w:t>.</w:t>
+          <w:sz w:val="24"/>
+          <w:szCs w:val="24"/>
+        </w:rPr>
+      </w:pPr>
+      <w:r>
+        <w:rPr>
+          <w:sz w:val="24"/>
+          <w:szCs w:val="24"/>
+        </w:rPr>
+        <w:t>Главная страница, содержащая общую информацию об оказываемых услугах и ссылки на соответствующие разделы сайта.</w:t>
       </w:r>
     </w:p>
     <w:p>
@@ -276,8 +234,8 @@
         <w:pStyle w:val="a3"/>
         <w:ind w:left="1068"/>
         <w:rPr>
-          <w:sz w:val="32"/>
-          <w:szCs w:val="32"/>
+          <w:sz w:val="24"/>
+          <w:szCs w:val="24"/>
         </w:rPr>
       </w:pPr>
     </w:p>
@@ -289,14 +247,14 @@
           <w:numId w:val="14"/>
         </w:numPr>
         <w:rPr>
-          <w:sz w:val="32"/>
-          <w:szCs w:val="32"/>
-        </w:rPr>
-      </w:pPr>
-      <w:r>
-        <w:rPr>
-          <w:sz w:val="32"/>
-          <w:szCs w:val="32"/>
+          <w:sz w:val="24"/>
+          <w:szCs w:val="24"/>
+        </w:rPr>
+      </w:pPr>
+      <w:r>
+        <w:rPr>
+          <w:sz w:val="24"/>
+          <w:szCs w:val="24"/>
         </w:rPr>
         <w:t>Шапка сайта:</w:t>
       </w:r>
@@ -309,14 +267,14 @@
           <w:numId w:val="15"/>
         </w:numPr>
         <w:rPr>
-          <w:sz w:val="32"/>
-          <w:szCs w:val="32"/>
-        </w:rPr>
-      </w:pPr>
-      <w:r>
-        <w:rPr>
-          <w:sz w:val="32"/>
-          <w:szCs w:val="32"/>
+          <w:sz w:val="24"/>
+          <w:szCs w:val="24"/>
+        </w:rPr>
+      </w:pPr>
+      <w:r>
+        <w:rPr>
+          <w:sz w:val="24"/>
+          <w:szCs w:val="24"/>
         </w:rPr>
         <w:t>В шапке сайта должны быть размещены логотип и название компании</w:t>
       </w:r>
@@ -329,14 +287,14 @@
           <w:numId w:val="15"/>
         </w:numPr>
         <w:rPr>
-          <w:sz w:val="32"/>
-          <w:szCs w:val="32"/>
-        </w:rPr>
-      </w:pPr>
-      <w:r>
-        <w:rPr>
-          <w:sz w:val="32"/>
-          <w:szCs w:val="32"/>
+          <w:sz w:val="24"/>
+          <w:szCs w:val="24"/>
+        </w:rPr>
+      </w:pPr>
+      <w:r>
+        <w:rPr>
+          <w:sz w:val="24"/>
+          <w:szCs w:val="24"/>
         </w:rPr>
         <w:t>Навигационное меню, позволяющее перейти на другие разделы сайта</w:t>
       </w:r>
@@ -349,23 +307,16 @@
           <w:numId w:val="15"/>
         </w:numPr>
         <w:rPr>
-          <w:sz w:val="32"/>
-          <w:szCs w:val="32"/>
-        </w:rPr>
-      </w:pPr>
-      <w:r>
-        <w:rPr>
-          <w:sz w:val="32"/>
-          <w:szCs w:val="32"/>
-        </w:rPr>
-        <w:t>В</w:t>
-      </w:r>
-      <w:r>
-        <w:rPr>
-          <w:sz w:val="32"/>
-          <w:szCs w:val="32"/>
-        </w:rPr>
-        <w:t>верху главной страницы должна быть навигационная панель, позволяющая пользователям быстро переходить на другие разделы сайта, такие как "О нас", "Услуги", "Цены", "Контакты".</w:t>
+          <w:sz w:val="24"/>
+          <w:szCs w:val="24"/>
+        </w:rPr>
+      </w:pPr>
+      <w:r>
+        <w:rPr>
+          <w:sz w:val="24"/>
+          <w:szCs w:val="24"/>
+        </w:rPr>
+        <w:t>Вверху главной страницы должна быть навигационная панель, позволяющая пользователям быстро переходить на другие разделы сайта, такие как "О нас", "Услуги", "Цены", "Контакты".</w:t>
       </w:r>
     </w:p>
     <w:p>
@@ -376,30 +327,30 @@
           <w:numId w:val="15"/>
         </w:numPr>
         <w:rPr>
-          <w:sz w:val="32"/>
-          <w:szCs w:val="32"/>
-        </w:rPr>
-      </w:pPr>
-      <w:r>
-        <w:rPr>
-          <w:sz w:val="32"/>
-          <w:szCs w:val="32"/>
+          <w:sz w:val="24"/>
+          <w:szCs w:val="24"/>
+        </w:rPr>
+      </w:pPr>
+      <w:r>
+        <w:rPr>
+          <w:sz w:val="24"/>
+          <w:szCs w:val="24"/>
         </w:rPr>
         <w:t xml:space="preserve">Контактные данные компании (телефон, </w:t>
       </w:r>
       <w:proofErr w:type="spellStart"/>
       <w:r>
         <w:rPr>
-          <w:sz w:val="32"/>
-          <w:szCs w:val="32"/>
+          <w:sz w:val="24"/>
+          <w:szCs w:val="24"/>
         </w:rPr>
         <w:t>e-mail</w:t>
       </w:r>
       <w:proofErr w:type="spellEnd"/>
       <w:r>
         <w:rPr>
-          <w:sz w:val="32"/>
-          <w:szCs w:val="32"/>
+          <w:sz w:val="24"/>
+          <w:szCs w:val="24"/>
         </w:rPr>
         <w:t>)</w:t>
       </w:r>
@@ -412,21 +363,21 @@
           <w:numId w:val="14"/>
         </w:numPr>
         <w:rPr>
-          <w:sz w:val="32"/>
-          <w:szCs w:val="32"/>
-        </w:rPr>
-      </w:pPr>
-      <w:r>
-        <w:rPr>
-          <w:sz w:val="32"/>
-          <w:szCs w:val="32"/>
+          <w:sz w:val="24"/>
+          <w:szCs w:val="24"/>
+        </w:rPr>
+      </w:pPr>
+      <w:r>
+        <w:rPr>
+          <w:sz w:val="24"/>
+          <w:szCs w:val="24"/>
         </w:rPr>
         <w:t>Баннер</w:t>
       </w:r>
       <w:r>
         <w:rPr>
-          <w:sz w:val="32"/>
-          <w:szCs w:val="32"/>
+          <w:sz w:val="24"/>
+          <w:szCs w:val="24"/>
           <w:lang w:val="en-US"/>
         </w:rPr>
         <w:t>:</w:t>
@@ -440,23 +391,16 @@
           <w:numId w:val="14"/>
         </w:numPr>
         <w:rPr>
-          <w:sz w:val="32"/>
-          <w:szCs w:val="32"/>
-        </w:rPr>
-      </w:pPr>
-      <w:r>
-        <w:rPr>
-          <w:sz w:val="32"/>
-          <w:szCs w:val="32"/>
-        </w:rPr>
-        <w:t>П</w:t>
-      </w:r>
-      <w:r>
-        <w:rPr>
-          <w:sz w:val="32"/>
-          <w:szCs w:val="32"/>
-        </w:rPr>
-        <w:t>риветствует посетителей и предлагает ознакомиться с услугами компании. Баннер должен содержать красочную картинку и привлекательное предложение, например: "Мы заботимся о вашем здоровье и комфорте".</w:t>
+          <w:sz w:val="24"/>
+          <w:szCs w:val="24"/>
+        </w:rPr>
+      </w:pPr>
+      <w:r>
+        <w:rPr>
+          <w:sz w:val="24"/>
+          <w:szCs w:val="24"/>
+        </w:rPr>
+        <w:t>Приветствует посетителей и предлагает ознакомиться с услугами компании. Баннер должен содержать красочную картинку и привлекательное предложение, например: "Мы заботимся о вашем здоровье и комфорте".</w:t>
       </w:r>
     </w:p>
     <w:p>
@@ -467,14 +411,14 @@
           <w:numId w:val="14"/>
         </w:numPr>
         <w:rPr>
-          <w:sz w:val="32"/>
-          <w:szCs w:val="32"/>
-        </w:rPr>
-      </w:pPr>
-      <w:r>
-        <w:rPr>
-          <w:sz w:val="32"/>
-          <w:szCs w:val="32"/>
+          <w:sz w:val="24"/>
+          <w:szCs w:val="24"/>
+        </w:rPr>
+      </w:pPr>
+      <w:r>
+        <w:rPr>
+          <w:sz w:val="24"/>
+          <w:szCs w:val="24"/>
         </w:rPr>
         <w:t>Слайдер с актуальными услугами:</w:t>
       </w:r>
@@ -487,14 +431,14 @@
           <w:numId w:val="14"/>
         </w:numPr>
         <w:rPr>
-          <w:sz w:val="32"/>
-          <w:szCs w:val="32"/>
-        </w:rPr>
-      </w:pPr>
-      <w:r>
-        <w:rPr>
-          <w:sz w:val="32"/>
-          <w:szCs w:val="32"/>
+          <w:sz w:val="24"/>
+          <w:szCs w:val="24"/>
+        </w:rPr>
+      </w:pPr>
+      <w:r>
+        <w:rPr>
+          <w:sz w:val="24"/>
+          <w:szCs w:val="24"/>
         </w:rPr>
         <w:t>На главной странице должен быть размещен слайдер с актуальными услугами для пожилых людей</w:t>
       </w:r>
@@ -507,14 +451,14 @@
           <w:numId w:val="14"/>
         </w:numPr>
         <w:rPr>
-          <w:sz w:val="32"/>
-          <w:szCs w:val="32"/>
-        </w:rPr>
-      </w:pPr>
-      <w:r>
-        <w:rPr>
-          <w:sz w:val="32"/>
-          <w:szCs w:val="32"/>
+          <w:sz w:val="24"/>
+          <w:szCs w:val="24"/>
+        </w:rPr>
+      </w:pPr>
+      <w:r>
+        <w:rPr>
+          <w:sz w:val="24"/>
+          <w:szCs w:val="24"/>
         </w:rPr>
         <w:t>Каждый слайд должен содержать название услуги, краткое описание и ссылку на подробное описание</w:t>
       </w:r>
@@ -527,22 +471,21 @@
           <w:numId w:val="14"/>
         </w:numPr>
         <w:rPr>
-          <w:sz w:val="32"/>
-          <w:szCs w:val="32"/>
-        </w:rPr>
-      </w:pPr>
-      <w:r>
-        <w:rPr>
-          <w:sz w:val="32"/>
-          <w:szCs w:val="32"/>
-        </w:rPr>
-        <w:lastRenderedPageBreak/>
+          <w:sz w:val="24"/>
+          <w:szCs w:val="24"/>
+        </w:rPr>
+      </w:pPr>
+      <w:r>
+        <w:rPr>
+          <w:sz w:val="24"/>
+          <w:szCs w:val="24"/>
+        </w:rPr>
         <w:t>Описание компании</w:t>
       </w:r>
       <w:r>
         <w:rPr>
-          <w:sz w:val="32"/>
-          <w:szCs w:val="32"/>
+          <w:sz w:val="24"/>
+          <w:szCs w:val="24"/>
           <w:lang w:val="en-US"/>
         </w:rPr>
         <w:t>:</w:t>
@@ -556,14 +499,14 @@
           <w:numId w:val="14"/>
         </w:numPr>
         <w:rPr>
-          <w:sz w:val="32"/>
-          <w:szCs w:val="32"/>
-        </w:rPr>
-      </w:pPr>
-      <w:r>
-        <w:rPr>
-          <w:sz w:val="32"/>
-          <w:szCs w:val="32"/>
+          <w:sz w:val="24"/>
+          <w:szCs w:val="24"/>
+        </w:rPr>
+      </w:pPr>
+      <w:r>
+        <w:rPr>
+          <w:sz w:val="24"/>
+          <w:szCs w:val="24"/>
         </w:rPr>
         <w:t>на главной странице может быть размещено описание компании, которое содержит информацию о ее истории, миссии, ценностях, квалификации персонала и т.д.</w:t>
       </w:r>
@@ -576,23 +519,16 @@
           <w:numId w:val="14"/>
         </w:numPr>
         <w:rPr>
-          <w:sz w:val="32"/>
-          <w:szCs w:val="32"/>
-        </w:rPr>
-      </w:pPr>
-      <w:r>
-        <w:rPr>
-          <w:sz w:val="32"/>
-          <w:szCs w:val="32"/>
-        </w:rPr>
-        <w:t>Также можно разместить отзывы клиентов и фотографии сотрудников компании</w:t>
-      </w:r>
-      <w:r>
-        <w:rPr>
-          <w:sz w:val="32"/>
-          <w:szCs w:val="32"/>
-        </w:rPr>
-        <w:t>.</w:t>
+          <w:sz w:val="24"/>
+          <w:szCs w:val="24"/>
+        </w:rPr>
+      </w:pPr>
+      <w:r>
+        <w:rPr>
+          <w:sz w:val="24"/>
+          <w:szCs w:val="24"/>
+        </w:rPr>
+        <w:t>Также можно разместить отзывы клиентов и фотографии сотрудников компании.</w:t>
       </w:r>
     </w:p>
     <w:p>
@@ -603,16 +539,16 @@
           <w:numId w:val="14"/>
         </w:numPr>
         <w:rPr>
-          <w:sz w:val="32"/>
-          <w:szCs w:val="32"/>
+          <w:sz w:val="24"/>
+          <w:szCs w:val="24"/>
           <w:lang w:val="en-US"/>
         </w:rPr>
       </w:pPr>
       <w:proofErr w:type="spellStart"/>
       <w:r>
         <w:rPr>
-          <w:sz w:val="32"/>
-          <w:szCs w:val="32"/>
+          <w:sz w:val="24"/>
+          <w:szCs w:val="24"/>
           <w:lang w:val="en-US"/>
         </w:rPr>
         <w:t>Как</w:t>
@@ -620,8 +556,8 @@
       <w:proofErr w:type="spellEnd"/>
       <w:r>
         <w:rPr>
-          <w:sz w:val="32"/>
-          <w:szCs w:val="32"/>
+          <w:sz w:val="24"/>
+          <w:szCs w:val="24"/>
           <w:lang w:val="en-US"/>
         </w:rPr>
         <w:t xml:space="preserve"> </w:t>
@@ -629,8 +565,8 @@
       <w:proofErr w:type="spellStart"/>
       <w:r>
         <w:rPr>
-          <w:sz w:val="32"/>
-          <w:szCs w:val="32"/>
+          <w:sz w:val="24"/>
+          <w:szCs w:val="24"/>
           <w:lang w:val="en-US"/>
         </w:rPr>
         <w:t>мы</w:t>
@@ -638,8 +574,8 @@
       <w:proofErr w:type="spellEnd"/>
       <w:r>
         <w:rPr>
-          <w:sz w:val="32"/>
-          <w:szCs w:val="32"/>
+          <w:sz w:val="24"/>
+          <w:szCs w:val="24"/>
           <w:lang w:val="en-US"/>
         </w:rPr>
         <w:t xml:space="preserve"> </w:t>
@@ -647,8 +583,8 @@
       <w:proofErr w:type="spellStart"/>
       <w:r>
         <w:rPr>
-          <w:sz w:val="32"/>
-          <w:szCs w:val="32"/>
+          <w:sz w:val="24"/>
+          <w:szCs w:val="24"/>
           <w:lang w:val="en-US"/>
         </w:rPr>
         <w:t>работаем</w:t>
@@ -656,8 +592,8 @@
       <w:proofErr w:type="spellEnd"/>
       <w:r>
         <w:rPr>
-          <w:sz w:val="32"/>
-          <w:szCs w:val="32"/>
+          <w:sz w:val="24"/>
+          <w:szCs w:val="24"/>
           <w:lang w:val="en-US"/>
         </w:rPr>
         <w:t>:</w:t>
@@ -671,14 +607,14 @@
           <w:numId w:val="14"/>
         </w:numPr>
         <w:rPr>
-          <w:sz w:val="32"/>
-          <w:szCs w:val="32"/>
-        </w:rPr>
-      </w:pPr>
-      <w:r>
-        <w:rPr>
-          <w:sz w:val="32"/>
-          <w:szCs w:val="32"/>
+          <w:sz w:val="24"/>
+          <w:szCs w:val="24"/>
+        </w:rPr>
+      </w:pPr>
+      <w:r>
+        <w:rPr>
+          <w:sz w:val="24"/>
+          <w:szCs w:val="24"/>
         </w:rPr>
         <w:t>На главной странице можно разместить инструкции о том, как заказать услуги компании</w:t>
       </w:r>
@@ -691,14 +627,14 @@
           <w:numId w:val="14"/>
         </w:numPr>
         <w:rPr>
-          <w:sz w:val="32"/>
-          <w:szCs w:val="32"/>
-        </w:rPr>
-      </w:pPr>
-      <w:r>
-        <w:rPr>
-          <w:sz w:val="32"/>
-          <w:szCs w:val="32"/>
+          <w:sz w:val="24"/>
+          <w:szCs w:val="24"/>
+        </w:rPr>
+      </w:pPr>
+      <w:r>
+        <w:rPr>
+          <w:sz w:val="24"/>
+          <w:szCs w:val="24"/>
         </w:rPr>
         <w:t>Это может включать в себя шаги по выбору услуг, оплате и т.д.</w:t>
       </w:r>
@@ -711,30 +647,16 @@
           <w:numId w:val="14"/>
         </w:numPr>
         <w:rPr>
-          <w:sz w:val="32"/>
-          <w:szCs w:val="32"/>
-        </w:rPr>
-      </w:pPr>
-      <w:r>
-        <w:rPr>
-          <w:sz w:val="32"/>
-          <w:szCs w:val="32"/>
-        </w:rPr>
-        <w:t>Контактная информация:</w:t>
-      </w:r>
-      <w:r>
-        <w:rPr>
-          <w:sz w:val="32"/>
-          <w:szCs w:val="32"/>
-        </w:rPr>
-        <w:t xml:space="preserve"> </w:t>
-      </w:r>
-      <w:r>
-        <w:rPr>
-          <w:sz w:val="32"/>
-          <w:szCs w:val="32"/>
-        </w:rPr>
-        <w:t>на главной странице должна быть размещена контактная информация компании, такая как адрес, телефон и электронная почта.</w:t>
+          <w:sz w:val="24"/>
+          <w:szCs w:val="24"/>
+        </w:rPr>
+      </w:pPr>
+      <w:r>
+        <w:rPr>
+          <w:sz w:val="24"/>
+          <w:szCs w:val="24"/>
+        </w:rPr>
+        <w:t>Контактная информация: на главной странице должна быть размещена контактная информация компании, такая как адрес, телефон и электронная почта.</w:t>
       </w:r>
     </w:p>
     <w:p>
@@ -745,46 +667,46 @@
           <w:numId w:val="14"/>
         </w:numPr>
         <w:rPr>
-          <w:sz w:val="32"/>
-          <w:szCs w:val="32"/>
-        </w:rPr>
-      </w:pPr>
-      <w:r>
-        <w:rPr>
-          <w:sz w:val="32"/>
-          <w:szCs w:val="32"/>
+          <w:sz w:val="24"/>
+          <w:szCs w:val="24"/>
+        </w:rPr>
+      </w:pPr>
+      <w:r>
+        <w:rPr>
+          <w:sz w:val="24"/>
+          <w:szCs w:val="24"/>
         </w:rPr>
         <w:t xml:space="preserve">Кнопки социальных сетей: на главной странице могут быть размещены кнопки социальных сетей, позволяющие пользователям подписаться на компанию в социальных сетях, таких как Facebook, </w:t>
       </w:r>
       <w:proofErr w:type="spellStart"/>
       <w:r>
         <w:rPr>
-          <w:sz w:val="32"/>
-          <w:szCs w:val="32"/>
+          <w:sz w:val="24"/>
+          <w:szCs w:val="24"/>
         </w:rPr>
         <w:t>Twitter</w:t>
       </w:r>
       <w:proofErr w:type="spellEnd"/>
       <w:r>
         <w:rPr>
-          <w:sz w:val="32"/>
-          <w:szCs w:val="32"/>
+          <w:sz w:val="24"/>
+          <w:szCs w:val="24"/>
         </w:rPr>
         <w:t xml:space="preserve"> и </w:t>
       </w:r>
       <w:proofErr w:type="spellStart"/>
       <w:r>
         <w:rPr>
-          <w:sz w:val="32"/>
-          <w:szCs w:val="32"/>
+          <w:sz w:val="24"/>
+          <w:szCs w:val="24"/>
         </w:rPr>
         <w:t>Instagram</w:t>
       </w:r>
       <w:proofErr w:type="spellEnd"/>
       <w:r>
         <w:rPr>
-          <w:sz w:val="32"/>
-          <w:szCs w:val="32"/>
+          <w:sz w:val="24"/>
+          <w:szCs w:val="24"/>
         </w:rPr>
         <w:t>.</w:t>
       </w:r>
@@ -794,8 +716,8 @@
         <w:pStyle w:val="a3"/>
         <w:ind w:left="1440"/>
         <w:rPr>
-          <w:sz w:val="32"/>
-          <w:szCs w:val="32"/>
+          <w:sz w:val="24"/>
+          <w:szCs w:val="24"/>
         </w:rPr>
       </w:pPr>
     </w:p>
@@ -807,23 +729,16 @@
           <w:numId w:val="7"/>
         </w:numPr>
         <w:rPr>
-          <w:sz w:val="32"/>
-          <w:szCs w:val="32"/>
-        </w:rPr>
-      </w:pPr>
-      <w:r>
-        <w:rPr>
-          <w:sz w:val="32"/>
-          <w:szCs w:val="32"/>
-        </w:rPr>
-        <w:t>Раздел "Здравоохранение", содержащий информацию об услугах, связанных с медицинским обслуживанием пожилых людей</w:t>
-      </w:r>
-      <w:r>
-        <w:rPr>
-          <w:sz w:val="32"/>
-          <w:szCs w:val="32"/>
-        </w:rPr>
-        <w:t>.</w:t>
+          <w:sz w:val="24"/>
+          <w:szCs w:val="24"/>
+        </w:rPr>
+      </w:pPr>
+      <w:r>
+        <w:rPr>
+          <w:sz w:val="24"/>
+          <w:szCs w:val="24"/>
+        </w:rPr>
+        <w:t>Раздел "Здравоохранение", содержащий информацию об услугах, связанных с медицинским обслуживанием пожилых людей.</w:t>
       </w:r>
     </w:p>
     <w:p>
@@ -831,8 +746,8 @@
         <w:pStyle w:val="a3"/>
         <w:ind w:left="1068"/>
         <w:rPr>
-          <w:sz w:val="32"/>
-          <w:szCs w:val="32"/>
+          <w:sz w:val="24"/>
+          <w:szCs w:val="24"/>
         </w:rPr>
       </w:pPr>
     </w:p>
@@ -844,15 +759,16 @@
           <w:numId w:val="17"/>
         </w:numPr>
         <w:rPr>
-          <w:sz w:val="32"/>
-          <w:szCs w:val="32"/>
-        </w:rPr>
-      </w:pPr>
-      <w:r>
-        <w:rPr>
-          <w:sz w:val="32"/>
-          <w:szCs w:val="32"/>
-        </w:rPr>
+          <w:sz w:val="24"/>
+          <w:szCs w:val="24"/>
+        </w:rPr>
+      </w:pPr>
+      <w:r>
+        <w:rPr>
+          <w:sz w:val="24"/>
+          <w:szCs w:val="24"/>
+        </w:rPr>
+        <w:lastRenderedPageBreak/>
         <w:t>На главной странице сайта будет ссылка на раздел "Здравоохранение". Пользователь нажимает на эту ссылку, и переходит на страницу "Здравоохранение".</w:t>
       </w:r>
     </w:p>
@@ -864,14 +780,14 @@
           <w:numId w:val="17"/>
         </w:numPr>
         <w:rPr>
-          <w:sz w:val="32"/>
-          <w:szCs w:val="32"/>
-        </w:rPr>
-      </w:pPr>
-      <w:r>
-        <w:rPr>
-          <w:sz w:val="32"/>
-          <w:szCs w:val="32"/>
+          <w:sz w:val="24"/>
+          <w:szCs w:val="24"/>
+        </w:rPr>
+      </w:pPr>
+      <w:r>
+        <w:rPr>
+          <w:sz w:val="24"/>
+          <w:szCs w:val="24"/>
         </w:rPr>
         <w:t>На странице "Здравоохранение" пользователь может найти информацию о медицинских услугах для пожилых людей. Информация будет описывать различные услуги, например: медицинский осмотр, лечение заболеваний, реабилитационные услуги и т.д.</w:t>
       </w:r>
@@ -884,14 +800,14 @@
           <w:numId w:val="17"/>
         </w:numPr>
         <w:rPr>
-          <w:sz w:val="32"/>
-          <w:szCs w:val="32"/>
-        </w:rPr>
-      </w:pPr>
-      <w:r>
-        <w:rPr>
-          <w:sz w:val="32"/>
-          <w:szCs w:val="32"/>
+          <w:sz w:val="24"/>
+          <w:szCs w:val="24"/>
+        </w:rPr>
+      </w:pPr>
+      <w:r>
+        <w:rPr>
+          <w:sz w:val="24"/>
+          <w:szCs w:val="24"/>
         </w:rPr>
         <w:t>На странице "Здравоохранение" пользователь также может найти список провайдеров медицинских услуг, которые предлагают свои услуги в данном регионе. Пользователь может просмотреть информацию о каждом провайдере и выбрать того, кто лучше всего подходит для его потребностей.</w:t>
       </w:r>
@@ -904,153 +820,325 @@
           <w:numId w:val="17"/>
         </w:numPr>
         <w:rPr>
-          <w:sz w:val="32"/>
-          <w:szCs w:val="32"/>
-        </w:rPr>
-      </w:pPr>
-      <w:r>
-        <w:rPr>
-          <w:sz w:val="32"/>
-          <w:szCs w:val="32"/>
-        </w:rPr>
-        <w:t xml:space="preserve">На странице "Здравоохранение" пользователь также может найти полезные советы и рекомендации, связанные с медицинским обслуживанием пожилых людей. Это может включать в себя </w:t>
-      </w:r>
-      <w:r>
-        <w:rPr>
-          <w:sz w:val="32"/>
-          <w:szCs w:val="32"/>
+          <w:sz w:val="24"/>
+          <w:szCs w:val="24"/>
+        </w:rPr>
+      </w:pPr>
+      <w:r>
+        <w:rPr>
+          <w:sz w:val="24"/>
+          <w:szCs w:val="24"/>
+        </w:rPr>
+        <w:t>На странице "Здравоохранение" пользователь также может найти полезные советы и рекомендации, связанные с медицинским обслуживанием пожилых людей. Это может включать в себя советы по профилактике болезней, правильному питанию, физической активности и т.д.</w:t>
+      </w:r>
+    </w:p>
+    <w:p>
+      <w:pPr>
+        <w:pStyle w:val="a3"/>
+        <w:numPr>
+          <w:ilvl w:val="0"/>
+          <w:numId w:val="17"/>
+        </w:numPr>
+        <w:rPr>
+          <w:sz w:val="24"/>
+          <w:szCs w:val="24"/>
+        </w:rPr>
+      </w:pPr>
+      <w:r>
+        <w:rPr>
+          <w:sz w:val="24"/>
+          <w:szCs w:val="24"/>
+        </w:rPr>
+        <w:t>Для удобства пользователя, на странице "Здравоохранение" будет иметься поиск услуг и провайдеров. Пользователь может ввести свой запрос в поисковую строку, и сайт выдаст ему список услуг и провайдеров, соответствующих его запросу.</w:t>
+      </w:r>
+    </w:p>
+    <w:p>
+      <w:pPr>
+        <w:pStyle w:val="a3"/>
+        <w:numPr>
+          <w:ilvl w:val="0"/>
+          <w:numId w:val="17"/>
+        </w:numPr>
+        <w:rPr>
+          <w:sz w:val="24"/>
+          <w:szCs w:val="24"/>
+        </w:rPr>
+      </w:pPr>
+      <w:r>
+        <w:rPr>
+          <w:sz w:val="24"/>
+          <w:szCs w:val="24"/>
+        </w:rPr>
+        <w:t>Для каждого провайдера на странице будет иметься кнопка "Записаться на прием", которая позволит пользователю быстро записаться на прием к провайдеру, который ему подходит. Пользователь может выбрать удобное время и дату для визита и отправить запрос на запись.</w:t>
+      </w:r>
+    </w:p>
+    <w:p>
+      <w:pPr>
+        <w:pStyle w:val="a3"/>
+        <w:numPr>
+          <w:ilvl w:val="0"/>
+          <w:numId w:val="17"/>
+        </w:numPr>
+        <w:rPr>
+          <w:sz w:val="24"/>
+          <w:szCs w:val="24"/>
+        </w:rPr>
+      </w:pPr>
+      <w:r>
+        <w:rPr>
+          <w:sz w:val="24"/>
+          <w:szCs w:val="24"/>
+        </w:rPr>
+        <w:t>При отправке заявки пользователь будет получать уведомление о том, что заявка принята в обработку.</w:t>
+      </w:r>
+    </w:p>
+    <w:p>
+      <w:pPr>
+        <w:pStyle w:val="a3"/>
+        <w:numPr>
+          <w:ilvl w:val="0"/>
+          <w:numId w:val="17"/>
+        </w:numPr>
+        <w:rPr>
+          <w:sz w:val="24"/>
+          <w:szCs w:val="24"/>
+        </w:rPr>
+      </w:pPr>
+      <w:r>
+        <w:rPr>
+          <w:sz w:val="24"/>
+          <w:szCs w:val="24"/>
+        </w:rPr>
+        <w:t>Для более подробной информации об услугах будет доступен раздел "Часто задаваемые вопросы", в котором будут приведены ответы на наиболее распространенные вопросы, связанные с медицинским обслуживанием пожилых людей.</w:t>
+      </w:r>
+    </w:p>
+    <w:p>
+      <w:pPr>
+        <w:pStyle w:val="a3"/>
+        <w:numPr>
+          <w:ilvl w:val="0"/>
+          <w:numId w:val="17"/>
+        </w:numPr>
+        <w:rPr>
+          <w:sz w:val="24"/>
+          <w:szCs w:val="24"/>
+        </w:rPr>
+      </w:pPr>
+      <w:r>
+        <w:rPr>
+          <w:sz w:val="24"/>
+          <w:szCs w:val="24"/>
+        </w:rPr>
+        <w:t>Для повышения удобства использования сайта будут предусмотрены кнопки "Наверх" и "Обновить страницу". Кнопка "Наверх" вернет пользователя к началу страницы, а кнопка "Обновить страницу" обновит текущую страницу с услугами.</w:t>
+      </w:r>
+    </w:p>
+    <w:p>
+      <w:pPr>
+        <w:pStyle w:val="a3"/>
+        <w:numPr>
+          <w:ilvl w:val="0"/>
+          <w:numId w:val="17"/>
+        </w:numPr>
+        <w:rPr>
+          <w:sz w:val="24"/>
+          <w:szCs w:val="24"/>
+        </w:rPr>
+      </w:pPr>
+      <w:r>
+        <w:rPr>
+          <w:sz w:val="24"/>
+          <w:szCs w:val="24"/>
+        </w:rPr>
+        <w:t>Для удобства поиска необходимых услуг будет предусмотрен поиск по ключевым словам.</w:t>
+      </w:r>
+    </w:p>
+    <w:p>
+      <w:pPr>
+        <w:pStyle w:val="a3"/>
+        <w:ind w:left="1428"/>
+        <w:rPr>
+          <w:sz w:val="24"/>
+          <w:szCs w:val="24"/>
+        </w:rPr>
+      </w:pPr>
+    </w:p>
+    <w:p>
+      <w:pPr>
+        <w:pStyle w:val="a3"/>
+        <w:numPr>
+          <w:ilvl w:val="0"/>
+          <w:numId w:val="7"/>
+        </w:numPr>
+        <w:rPr>
+          <w:sz w:val="24"/>
+          <w:szCs w:val="24"/>
+        </w:rPr>
+      </w:pPr>
+      <w:r>
+        <w:rPr>
+          <w:sz w:val="24"/>
+          <w:szCs w:val="24"/>
+        </w:rPr>
+        <w:t>Раздел "Транспорт", содержащий информацию об услугах, связанных с транспортировкой пожилых людей.</w:t>
+      </w:r>
+    </w:p>
+    <w:p>
+      <w:pPr>
+        <w:pStyle w:val="a3"/>
+        <w:ind w:left="1068"/>
+        <w:rPr>
+          <w:sz w:val="24"/>
+          <w:szCs w:val="24"/>
+        </w:rPr>
+      </w:pPr>
+    </w:p>
+    <w:p>
+      <w:pPr>
+        <w:pStyle w:val="a3"/>
+        <w:numPr>
+          <w:ilvl w:val="0"/>
+          <w:numId w:val="18"/>
+        </w:numPr>
+        <w:rPr>
+          <w:sz w:val="24"/>
+          <w:szCs w:val="24"/>
+        </w:rPr>
+      </w:pPr>
+      <w:r>
+        <w:rPr>
+          <w:sz w:val="24"/>
+          <w:szCs w:val="24"/>
+        </w:rPr>
+        <w:t>Навигационное меню: раздел "Транспорт" будет представлен в навигационном меню, расположенном на верхней части страницы. При нажатии на раздел "Транспорт" пользователь будет переходить на страницу с информацией об услугах транспортировки.</w:t>
+      </w:r>
+    </w:p>
+    <w:p>
+      <w:pPr>
+        <w:pStyle w:val="a3"/>
+        <w:numPr>
+          <w:ilvl w:val="0"/>
+          <w:numId w:val="18"/>
+        </w:numPr>
+        <w:rPr>
+          <w:sz w:val="24"/>
+          <w:szCs w:val="24"/>
+        </w:rPr>
+      </w:pPr>
+      <w:r>
+        <w:rPr>
+          <w:sz w:val="24"/>
+          <w:szCs w:val="24"/>
+        </w:rPr>
+        <w:t>Категории услуг: на странице "Транспорт" будут представлены категории услуг, которые могут включать такие вещи, как групповые и индивидуальные транспортные услуги, услуги такси, услуги поездок на медицинские процедуры и т.д.</w:t>
+      </w:r>
+    </w:p>
+    <w:p>
+      <w:pPr>
+        <w:pStyle w:val="a3"/>
+        <w:numPr>
+          <w:ilvl w:val="0"/>
+          <w:numId w:val="18"/>
+        </w:numPr>
+        <w:rPr>
+          <w:sz w:val="24"/>
+          <w:szCs w:val="24"/>
+        </w:rPr>
+      </w:pPr>
+      <w:r>
+        <w:rPr>
+          <w:sz w:val="24"/>
+          <w:szCs w:val="24"/>
+        </w:rPr>
+        <w:t>Информация об услугах: для каждой категории услуг будет предоставлена информация о том, что она предлагает. Например, для групповых транспортных услуг может быть указано количество мест, доступность для инвалидов и т.д.</w:t>
+      </w:r>
+    </w:p>
+    <w:p>
+      <w:pPr>
+        <w:pStyle w:val="a3"/>
+        <w:numPr>
+          <w:ilvl w:val="0"/>
+          <w:numId w:val="18"/>
+        </w:numPr>
+        <w:rPr>
+          <w:sz w:val="24"/>
+          <w:szCs w:val="24"/>
+        </w:rPr>
+      </w:pPr>
+      <w:r>
+        <w:rPr>
+          <w:sz w:val="24"/>
+          <w:szCs w:val="24"/>
+        </w:rPr>
+        <w:t>Форма обратной связи: на странице "Транспорт" будет размещена форма обратной связи, которая позволит пользователям отправлять вопросы, отзывы и предложения о транспортных услугах.</w:t>
+      </w:r>
+    </w:p>
+    <w:p>
+      <w:pPr>
+        <w:pStyle w:val="a3"/>
+        <w:numPr>
+          <w:ilvl w:val="0"/>
+          <w:numId w:val="18"/>
+        </w:numPr>
+        <w:rPr>
+          <w:sz w:val="24"/>
+          <w:szCs w:val="24"/>
+        </w:rPr>
+      </w:pPr>
+      <w:r>
+        <w:rPr>
+          <w:sz w:val="24"/>
+          <w:szCs w:val="24"/>
+        </w:rPr>
+        <w:t>Кнопка "Заказать услугу": для каждой категории услуг будет предоставлена кнопка "Заказать услугу", которая позволит пользователям связаться с представителями компании и заказать необходимые услуги. При нажатии на эту кнопку пользователь будет перенаправлен на страницу с контактной информацией или на страницу заказа услуг.</w:t>
+      </w:r>
+    </w:p>
+    <w:p>
+      <w:pPr>
+        <w:pStyle w:val="a3"/>
+        <w:numPr>
+          <w:ilvl w:val="0"/>
+          <w:numId w:val="18"/>
+        </w:numPr>
+        <w:rPr>
+          <w:sz w:val="24"/>
+          <w:szCs w:val="24"/>
+        </w:rPr>
+      </w:pPr>
+      <w:r>
+        <w:rPr>
+          <w:sz w:val="24"/>
+          <w:szCs w:val="24"/>
         </w:rPr>
         <w:lastRenderedPageBreak/>
-        <w:t>советы по профилактике болезней, правильному питанию, физической активности и т.д.</w:t>
-      </w:r>
-    </w:p>
-    <w:p>
-      <w:pPr>
-        <w:pStyle w:val="a3"/>
-        <w:numPr>
-          <w:ilvl w:val="0"/>
-          <w:numId w:val="17"/>
-        </w:numPr>
-        <w:rPr>
-          <w:sz w:val="32"/>
-          <w:szCs w:val="32"/>
-        </w:rPr>
-      </w:pPr>
-      <w:r>
-        <w:rPr>
-          <w:sz w:val="32"/>
-          <w:szCs w:val="32"/>
-        </w:rPr>
-        <w:t>Для удобства пользователя, на странице "Здравоохранение" будет иметься поиск услуг и провайдеров. Пользователь может ввести свой запрос в поисковую строку, и сайт выдаст ему список услуг и провайдеров, соответствующих его запросу.</w:t>
-      </w:r>
-    </w:p>
-    <w:p>
-      <w:pPr>
-        <w:pStyle w:val="a3"/>
-        <w:numPr>
-          <w:ilvl w:val="0"/>
-          <w:numId w:val="17"/>
-        </w:numPr>
-        <w:rPr>
-          <w:sz w:val="32"/>
-          <w:szCs w:val="32"/>
-        </w:rPr>
-      </w:pPr>
-      <w:r>
-        <w:rPr>
-          <w:sz w:val="32"/>
-          <w:szCs w:val="32"/>
-        </w:rPr>
-        <w:t>Для каждого провайдера на странице будет иметься кнопка "Записаться на прием", которая позволит пользователю быстро записаться на прием к провайдеру, который ему подходит. Пользователь может выбрать удобное время и дату для визита и отправить запрос на запись.</w:t>
-      </w:r>
-    </w:p>
-    <w:p>
-      <w:pPr>
-        <w:pStyle w:val="a3"/>
-        <w:numPr>
-          <w:ilvl w:val="0"/>
-          <w:numId w:val="17"/>
-        </w:numPr>
-        <w:rPr>
-          <w:sz w:val="32"/>
-          <w:szCs w:val="32"/>
-        </w:rPr>
-      </w:pPr>
-      <w:r>
-        <w:rPr>
-          <w:sz w:val="32"/>
-          <w:szCs w:val="32"/>
-        </w:rPr>
-        <w:t>При отправке заявки пользователь будет получать уведомление о том, что заявка принята в обработку.</w:t>
-      </w:r>
-    </w:p>
-    <w:p>
-      <w:pPr>
-        <w:pStyle w:val="a3"/>
-        <w:numPr>
-          <w:ilvl w:val="0"/>
-          <w:numId w:val="17"/>
-        </w:numPr>
-        <w:rPr>
-          <w:sz w:val="32"/>
-          <w:szCs w:val="32"/>
-        </w:rPr>
-      </w:pPr>
-      <w:r>
-        <w:rPr>
-          <w:sz w:val="32"/>
-          <w:szCs w:val="32"/>
-        </w:rPr>
-        <w:t>Для более подробной информации об услугах будет доступен раздел "Часто задаваемые вопросы", в котором будут приведены ответы на наиболее распространенные вопросы, связанные с медицинским обслуживанием пожилых людей.</w:t>
-      </w:r>
-    </w:p>
-    <w:p>
-      <w:pPr>
-        <w:pStyle w:val="a3"/>
-        <w:numPr>
-          <w:ilvl w:val="0"/>
-          <w:numId w:val="17"/>
-        </w:numPr>
-        <w:rPr>
-          <w:sz w:val="32"/>
-          <w:szCs w:val="32"/>
-        </w:rPr>
-      </w:pPr>
-      <w:r>
-        <w:rPr>
-          <w:sz w:val="32"/>
-          <w:szCs w:val="32"/>
-        </w:rPr>
-        <w:t>Для повышения удобства использования сайта будут предусмотрены кнопки "Наверх" и "Обновить страницу". Кнопка "Наверх" вернет пользователя к началу страницы, а кнопка "Обновить страницу" обновит текущую страницу с услугами.</w:t>
-      </w:r>
-    </w:p>
-    <w:p>
-      <w:pPr>
-        <w:pStyle w:val="a3"/>
-        <w:numPr>
-          <w:ilvl w:val="0"/>
-          <w:numId w:val="17"/>
-        </w:numPr>
-        <w:rPr>
-          <w:sz w:val="32"/>
-          <w:szCs w:val="32"/>
-        </w:rPr>
-      </w:pPr>
-      <w:r>
-        <w:rPr>
-          <w:sz w:val="32"/>
-          <w:szCs w:val="32"/>
-        </w:rPr>
-        <w:t>Для удобства поиска необходимых услуг будет предусмотрен поиск по ключевым словам.</w:t>
-      </w:r>
-    </w:p>
-    <w:p>
-      <w:pPr>
-        <w:pStyle w:val="a3"/>
-        <w:ind w:left="1428"/>
-        <w:rPr>
-          <w:sz w:val="32"/>
-          <w:szCs w:val="32"/>
+        <w:t>Фильтры: на странице "Транспорт" пользователи смогут использовать фильтры для поиска подходящих транспортных услуг. Например, можно фильтровать по местоположению, цене, доступности для инвалидов и т.д.</w:t>
+      </w:r>
+    </w:p>
+    <w:p>
+      <w:pPr>
+        <w:pStyle w:val="a3"/>
+        <w:numPr>
+          <w:ilvl w:val="0"/>
+          <w:numId w:val="18"/>
+        </w:numPr>
+        <w:rPr>
+          <w:sz w:val="24"/>
+          <w:szCs w:val="24"/>
+        </w:rPr>
+      </w:pPr>
+      <w:r>
+        <w:rPr>
+          <w:sz w:val="24"/>
+          <w:szCs w:val="24"/>
+        </w:rPr>
+        <w:t>Карта: для некоторых категорий услуг (например, такси) на странице "Транспорт" будет представлена карта, на которой пользователи смогут увидеть расположение автомобилей и их доступность.</w:t>
+      </w:r>
+    </w:p>
+    <w:p>
+      <w:pPr>
+        <w:ind w:left="1068"/>
+        <w:rPr>
+          <w:sz w:val="24"/>
+          <w:szCs w:val="24"/>
         </w:rPr>
       </w:pPr>
     </w:p>
@@ -1062,23 +1150,16 @@
           <w:numId w:val="7"/>
         </w:numPr>
         <w:rPr>
-          <w:sz w:val="32"/>
-          <w:szCs w:val="32"/>
-        </w:rPr>
-      </w:pPr>
-      <w:r>
-        <w:rPr>
-          <w:sz w:val="32"/>
-          <w:szCs w:val="32"/>
-        </w:rPr>
-        <w:t>Раздел "Транспорт", содержащий информацию об услугах, связанных с транспортировкой пожилых людей</w:t>
-      </w:r>
-      <w:r>
-        <w:rPr>
-          <w:sz w:val="32"/>
-          <w:szCs w:val="32"/>
-        </w:rPr>
-        <w:t>.</w:t>
+          <w:sz w:val="24"/>
+          <w:szCs w:val="24"/>
+        </w:rPr>
+      </w:pPr>
+      <w:r>
+        <w:rPr>
+          <w:sz w:val="24"/>
+          <w:szCs w:val="24"/>
+        </w:rPr>
+        <w:t>Раздел "Проживание", содержащий информацию об услугах, связанных с проживанием пожилых людей.</w:t>
       </w:r>
     </w:p>
     <w:p>
@@ -1086,158 +1167,443 @@
         <w:pStyle w:val="a3"/>
         <w:ind w:left="1068"/>
         <w:rPr>
-          <w:sz w:val="32"/>
-          <w:szCs w:val="32"/>
-        </w:rPr>
-      </w:pPr>
-    </w:p>
-    <w:p>
-      <w:pPr>
-        <w:pStyle w:val="a3"/>
-        <w:numPr>
-          <w:ilvl w:val="0"/>
-          <w:numId w:val="18"/>
-        </w:numPr>
-        <w:rPr>
-          <w:sz w:val="32"/>
-          <w:szCs w:val="32"/>
-        </w:rPr>
-      </w:pPr>
-      <w:r>
-        <w:rPr>
-          <w:sz w:val="32"/>
-          <w:szCs w:val="32"/>
-        </w:rPr>
-        <w:t>Навигационное меню: раздел "Транспорт" будет представлен в навигационном меню, расположенном на верхней части страницы. При нажатии на раздел "Транспорт" пользователь будет переходить на страницу с информацией об услугах транспортировки.</w:t>
-      </w:r>
-    </w:p>
-    <w:p>
-      <w:pPr>
-        <w:pStyle w:val="a3"/>
-        <w:numPr>
-          <w:ilvl w:val="0"/>
-          <w:numId w:val="18"/>
-        </w:numPr>
-        <w:rPr>
-          <w:sz w:val="32"/>
-          <w:szCs w:val="32"/>
-        </w:rPr>
-      </w:pPr>
-      <w:r>
-        <w:rPr>
-          <w:sz w:val="32"/>
-          <w:szCs w:val="32"/>
-        </w:rPr>
-        <w:t>Категории услуг: на странице "Транспорт" будут представлены категории услуг, которые могут включать такие вещи, как групповые и индивидуальные транспортные услуги, услуги такси, услуги поездок на медицинские процедуры и т.д.</w:t>
-      </w:r>
-    </w:p>
-    <w:p>
-      <w:pPr>
-        <w:pStyle w:val="a3"/>
-        <w:numPr>
-          <w:ilvl w:val="0"/>
-          <w:numId w:val="18"/>
-        </w:numPr>
-        <w:rPr>
-          <w:sz w:val="32"/>
-          <w:szCs w:val="32"/>
-        </w:rPr>
-      </w:pPr>
-      <w:r>
-        <w:rPr>
-          <w:sz w:val="32"/>
-          <w:szCs w:val="32"/>
-        </w:rPr>
-        <w:t>Информация об услугах: для каждой категории услуг будет предоставлена информация о том, что она предлагает. Например, для групповых транспортных услуг может быть указано количество мест, доступность для инвалидов и т.д.</w:t>
-      </w:r>
-    </w:p>
-    <w:p>
-      <w:pPr>
-        <w:pStyle w:val="a3"/>
-        <w:numPr>
-          <w:ilvl w:val="0"/>
-          <w:numId w:val="18"/>
-        </w:numPr>
-        <w:rPr>
-          <w:sz w:val="32"/>
-          <w:szCs w:val="32"/>
-        </w:rPr>
-      </w:pPr>
-      <w:r>
-        <w:rPr>
-          <w:sz w:val="32"/>
-          <w:szCs w:val="32"/>
+          <w:sz w:val="24"/>
+          <w:szCs w:val="24"/>
+        </w:rPr>
+      </w:pPr>
+    </w:p>
+    <w:p>
+      <w:pPr>
+        <w:pStyle w:val="a3"/>
+        <w:numPr>
+          <w:ilvl w:val="0"/>
+          <w:numId w:val="19"/>
+        </w:numPr>
+        <w:rPr>
+          <w:sz w:val="24"/>
+          <w:szCs w:val="24"/>
+        </w:rPr>
+      </w:pPr>
+      <w:r>
+        <w:rPr>
+          <w:sz w:val="24"/>
+          <w:szCs w:val="24"/>
+        </w:rPr>
+        <w:t>На странице "Проживание" будет представлена информация об услугах, связанных с проживанием пожилых людей, таких как дома престарелых, резиденции и услуги по уходу за пожилыми людьми дома.</w:t>
+      </w:r>
+    </w:p>
+    <w:p>
+      <w:pPr>
+        <w:pStyle w:val="a3"/>
+        <w:numPr>
+          <w:ilvl w:val="0"/>
+          <w:numId w:val="19"/>
+        </w:numPr>
+        <w:rPr>
+          <w:sz w:val="24"/>
+          <w:szCs w:val="24"/>
+        </w:rPr>
+      </w:pPr>
+      <w:r>
+        <w:rPr>
+          <w:sz w:val="24"/>
+          <w:szCs w:val="24"/>
+        </w:rPr>
+        <w:t>На странице будет размещен каталог предложений, где пользователи смогут найти информацию о различных предложениях по проживанию пожилых людей, с фотографиями и описанием услуг.</w:t>
+      </w:r>
+    </w:p>
+    <w:p>
+      <w:pPr>
+        <w:pStyle w:val="a3"/>
+        <w:numPr>
+          <w:ilvl w:val="0"/>
+          <w:numId w:val="19"/>
+        </w:numPr>
+        <w:rPr>
+          <w:sz w:val="24"/>
+          <w:szCs w:val="24"/>
+        </w:rPr>
+      </w:pPr>
+      <w:r>
+        <w:rPr>
+          <w:sz w:val="24"/>
+          <w:szCs w:val="24"/>
+        </w:rPr>
+        <w:t>Пользователи смогут фильтровать предложения по различным параметрам, таким как тип проживания (например, дом престарелых или резиденция), местоположение, цена, уровень комфорта и другие параметры.</w:t>
+      </w:r>
+    </w:p>
+    <w:p>
+      <w:pPr>
+        <w:pStyle w:val="a3"/>
+        <w:numPr>
+          <w:ilvl w:val="0"/>
+          <w:numId w:val="19"/>
+        </w:numPr>
+        <w:rPr>
+          <w:sz w:val="24"/>
+          <w:szCs w:val="24"/>
+        </w:rPr>
+      </w:pPr>
+      <w:r>
+        <w:rPr>
+          <w:sz w:val="24"/>
+          <w:szCs w:val="24"/>
+        </w:rPr>
+        <w:t>Каждое предложение будет иметь страницу с подробной информацией, включая фотографии, описание услуг, цены и контактную информацию для связи с представителями учреждений.</w:t>
+      </w:r>
+    </w:p>
+    <w:p>
+      <w:pPr>
+        <w:pStyle w:val="a3"/>
+        <w:numPr>
+          <w:ilvl w:val="0"/>
+          <w:numId w:val="19"/>
+        </w:numPr>
+        <w:rPr>
+          <w:sz w:val="24"/>
+          <w:szCs w:val="24"/>
+        </w:rPr>
+      </w:pPr>
+      <w:r>
+        <w:rPr>
+          <w:sz w:val="24"/>
+          <w:szCs w:val="24"/>
+        </w:rPr>
+        <w:t>Также на странице будет доступна возможность связаться с представителями учреждений по указанным контактным данным для получения дополнительной информации и заказа услуг.</w:t>
+      </w:r>
+    </w:p>
+    <w:p>
+      <w:pPr>
+        <w:pStyle w:val="a3"/>
+        <w:numPr>
+          <w:ilvl w:val="0"/>
+          <w:numId w:val="19"/>
+        </w:numPr>
+        <w:rPr>
+          <w:sz w:val="24"/>
+          <w:szCs w:val="24"/>
+        </w:rPr>
+      </w:pPr>
+      <w:r>
+        <w:rPr>
+          <w:sz w:val="24"/>
+          <w:szCs w:val="24"/>
+        </w:rPr>
+        <w:t xml:space="preserve">Для удобства пользователей на странице будет размещен </w:t>
+      </w:r>
+      <w:proofErr w:type="gramStart"/>
+      <w:r>
+        <w:rPr>
+          <w:sz w:val="24"/>
+          <w:szCs w:val="24"/>
+        </w:rPr>
+        <w:t>поиск по ключевым словам</w:t>
+      </w:r>
+      <w:proofErr w:type="gramEnd"/>
+      <w:r>
+        <w:rPr>
+          <w:sz w:val="24"/>
+          <w:szCs w:val="24"/>
+        </w:rPr>
+        <w:t xml:space="preserve"> и тегам, чтобы помочь им быстрее находить нужную информацию.</w:t>
+      </w:r>
+    </w:p>
+    <w:p>
+      <w:pPr>
+        <w:pStyle w:val="a3"/>
+        <w:numPr>
+          <w:ilvl w:val="0"/>
+          <w:numId w:val="19"/>
+        </w:numPr>
+        <w:rPr>
+          <w:sz w:val="24"/>
+          <w:szCs w:val="24"/>
+        </w:rPr>
+      </w:pPr>
+      <w:r>
+        <w:rPr>
+          <w:sz w:val="24"/>
+          <w:szCs w:val="24"/>
+        </w:rPr>
+        <w:t>Для повышения удобства использования сайта будет предусмотрена возможность добавления предложений в избранное, чтобы пользователи могли легко находить интересующие их варианты.</w:t>
+      </w:r>
+    </w:p>
+    <w:p>
+      <w:pPr>
+        <w:pStyle w:val="a3"/>
+        <w:numPr>
+          <w:ilvl w:val="0"/>
+          <w:numId w:val="19"/>
+        </w:numPr>
+        <w:rPr>
+          <w:sz w:val="24"/>
+          <w:szCs w:val="24"/>
+        </w:rPr>
+      </w:pPr>
+      <w:r>
+        <w:rPr>
+          <w:sz w:val="24"/>
+          <w:szCs w:val="24"/>
+        </w:rPr>
+        <w:t>Наконец, на странице будет размещена контактная информация для связи с администраторами сайта в случае возникновения вопросов или проблем.</w:t>
+      </w:r>
+    </w:p>
+    <w:p>
+      <w:pPr>
+        <w:rPr>
+          <w:sz w:val="24"/>
+          <w:szCs w:val="24"/>
+        </w:rPr>
+      </w:pPr>
+    </w:p>
+    <w:p>
+      <w:pPr>
+        <w:pStyle w:val="a3"/>
+        <w:numPr>
+          <w:ilvl w:val="0"/>
+          <w:numId w:val="7"/>
+        </w:numPr>
+        <w:rPr>
+          <w:sz w:val="24"/>
+          <w:szCs w:val="24"/>
+        </w:rPr>
+      </w:pPr>
+      <w:r>
+        <w:rPr>
+          <w:sz w:val="24"/>
+          <w:szCs w:val="24"/>
+        </w:rPr>
+        <w:t>Раздел "Контакты", содержащий информацию о контактных данных компании.</w:t>
+      </w:r>
+    </w:p>
+    <w:p>
+      <w:pPr>
+        <w:pStyle w:val="a3"/>
+        <w:ind w:left="1068"/>
+        <w:rPr>
+          <w:sz w:val="24"/>
+          <w:szCs w:val="24"/>
+        </w:rPr>
+      </w:pPr>
+    </w:p>
+    <w:p>
+      <w:pPr>
+        <w:pStyle w:val="a3"/>
+        <w:numPr>
+          <w:ilvl w:val="0"/>
+          <w:numId w:val="20"/>
+        </w:numPr>
+        <w:rPr>
+          <w:sz w:val="24"/>
+          <w:szCs w:val="24"/>
+        </w:rPr>
+      </w:pPr>
+      <w:r>
+        <w:rPr>
+          <w:sz w:val="24"/>
+          <w:szCs w:val="24"/>
+        </w:rPr>
+        <w:t>Пользователь нажимает на вкладку "Контакты" в меню сайта.</w:t>
+      </w:r>
+    </w:p>
+    <w:p>
+      <w:pPr>
+        <w:pStyle w:val="a3"/>
+        <w:numPr>
+          <w:ilvl w:val="0"/>
+          <w:numId w:val="20"/>
+        </w:numPr>
+        <w:rPr>
+          <w:sz w:val="24"/>
+          <w:szCs w:val="24"/>
+        </w:rPr>
+      </w:pPr>
+      <w:r>
+        <w:rPr>
+          <w:sz w:val="24"/>
+          <w:szCs w:val="24"/>
+        </w:rPr>
+        <w:t xml:space="preserve">Страница </w:t>
+      </w:r>
+      <w:proofErr w:type="gramStart"/>
+      <w:r>
+        <w:rPr>
+          <w:sz w:val="24"/>
+          <w:szCs w:val="24"/>
+        </w:rPr>
+        <w:t>загружается</w:t>
+      </w:r>
+      <w:proofErr w:type="gramEnd"/>
+      <w:r>
+        <w:rPr>
+          <w:sz w:val="24"/>
+          <w:szCs w:val="24"/>
+        </w:rPr>
+        <w:t xml:space="preserve"> и пользователь видит информацию о контактных данных компании: адрес, телефон, электронная почта и форму обратной связи.</w:t>
+      </w:r>
+    </w:p>
+    <w:p>
+      <w:pPr>
+        <w:pStyle w:val="a3"/>
+        <w:numPr>
+          <w:ilvl w:val="0"/>
+          <w:numId w:val="20"/>
+        </w:numPr>
+        <w:rPr>
+          <w:sz w:val="24"/>
+          <w:szCs w:val="24"/>
+        </w:rPr>
+      </w:pPr>
+      <w:r>
+        <w:rPr>
+          <w:sz w:val="24"/>
+          <w:szCs w:val="24"/>
+        </w:rPr>
+        <w:t>Пользователь может нажать на адрес компании, чтобы открыть его на карте Google Maps в новой вкладке браузера.</w:t>
+      </w:r>
+    </w:p>
+    <w:p>
+      <w:pPr>
+        <w:pStyle w:val="a3"/>
+        <w:numPr>
+          <w:ilvl w:val="0"/>
+          <w:numId w:val="20"/>
+        </w:numPr>
+        <w:rPr>
+          <w:sz w:val="24"/>
+          <w:szCs w:val="24"/>
+        </w:rPr>
+      </w:pPr>
+      <w:r>
+        <w:rPr>
+          <w:sz w:val="24"/>
+          <w:szCs w:val="24"/>
+        </w:rPr>
+        <w:t>Пользователь может нажать на номер телефона компании, чтобы набрать его на своем мобильном устройстве.</w:t>
+      </w:r>
+    </w:p>
+    <w:p>
+      <w:pPr>
+        <w:pStyle w:val="a3"/>
+        <w:numPr>
+          <w:ilvl w:val="0"/>
+          <w:numId w:val="20"/>
+        </w:numPr>
+        <w:rPr>
+          <w:sz w:val="24"/>
+          <w:szCs w:val="24"/>
+        </w:rPr>
+      </w:pPr>
+      <w:r>
+        <w:rPr>
+          <w:sz w:val="24"/>
+          <w:szCs w:val="24"/>
+        </w:rPr>
+        <w:t>Пользователь может ввести свое имя, адрес электронной почты, тему сообщения и текст сообщения в форму обратной связи.</w:t>
+      </w:r>
+    </w:p>
+    <w:p>
+      <w:pPr>
+        <w:pStyle w:val="a3"/>
+        <w:numPr>
+          <w:ilvl w:val="0"/>
+          <w:numId w:val="20"/>
+        </w:numPr>
+        <w:rPr>
+          <w:sz w:val="24"/>
+          <w:szCs w:val="24"/>
+        </w:rPr>
+      </w:pPr>
+      <w:r>
+        <w:rPr>
+          <w:sz w:val="24"/>
+          <w:szCs w:val="24"/>
+        </w:rPr>
+        <w:t>Пользователь может нажать кнопку "Отправить", чтобы отправить сообщение на адрес электронной почты компании.</w:t>
+      </w:r>
+    </w:p>
+    <w:p>
+      <w:pPr>
+        <w:pStyle w:val="a3"/>
+        <w:numPr>
+          <w:ilvl w:val="0"/>
+          <w:numId w:val="20"/>
+        </w:numPr>
+        <w:rPr>
+          <w:sz w:val="24"/>
+          <w:szCs w:val="24"/>
+        </w:rPr>
+      </w:pPr>
+      <w:r>
+        <w:rPr>
+          <w:sz w:val="24"/>
+          <w:szCs w:val="24"/>
+        </w:rPr>
+        <w:t>Если пользователь не заполнил какое-то обязательное поле формы, то при попытке отправить сообщение будет показано сообщение об ошибке.</w:t>
+      </w:r>
+    </w:p>
+    <w:p>
+      <w:pPr>
+        <w:pStyle w:val="a3"/>
+        <w:numPr>
+          <w:ilvl w:val="0"/>
+          <w:numId w:val="20"/>
+        </w:numPr>
+        <w:rPr>
+          <w:sz w:val="24"/>
+          <w:szCs w:val="24"/>
+        </w:rPr>
+      </w:pPr>
+      <w:r>
+        <w:rPr>
+          <w:sz w:val="24"/>
+          <w:szCs w:val="24"/>
+        </w:rPr>
+        <w:t>Если сообщение успешно отправлено, пользователь будет перенаправлен на страницу с сообщением об успешной отправке и предложением вернуться на главную страницу сайта.</w:t>
+      </w:r>
+    </w:p>
+    <w:p>
+      <w:pPr>
+        <w:pStyle w:val="a3"/>
+        <w:numPr>
+          <w:ilvl w:val="0"/>
+          <w:numId w:val="20"/>
+        </w:numPr>
+        <w:rPr>
+          <w:sz w:val="24"/>
+          <w:szCs w:val="24"/>
+        </w:rPr>
+      </w:pPr>
+      <w:r>
+        <w:rPr>
+          <w:sz w:val="24"/>
+          <w:szCs w:val="24"/>
         </w:rPr>
         <w:lastRenderedPageBreak/>
-        <w:t>Форма обратной связи: на странице "Транспорт" будет размещена форма обратной связи, которая позволит пользователям отправлять вопросы, отзывы и предложения о транспортных услугах.</w:t>
-      </w:r>
-    </w:p>
-    <w:p>
-      <w:pPr>
-        <w:pStyle w:val="a3"/>
-        <w:numPr>
-          <w:ilvl w:val="0"/>
-          <w:numId w:val="18"/>
-        </w:numPr>
-        <w:rPr>
-          <w:sz w:val="32"/>
-          <w:szCs w:val="32"/>
-        </w:rPr>
-      </w:pPr>
-      <w:r>
-        <w:rPr>
-          <w:sz w:val="32"/>
-          <w:szCs w:val="32"/>
-        </w:rPr>
-        <w:t>Кнопка "Заказать услугу": для каждой категории услуг будет предоставлена кнопка "Заказать услугу", которая позволит пользователям связаться с представителями компании и заказать необходимые услуги. При нажатии на эту кнопку пользователь будет перенаправлен на страницу с контактной информацией или на страницу заказа услуг.</w:t>
-      </w:r>
-    </w:p>
-    <w:p>
-      <w:pPr>
-        <w:pStyle w:val="a3"/>
-        <w:numPr>
-          <w:ilvl w:val="0"/>
-          <w:numId w:val="18"/>
-        </w:numPr>
-        <w:rPr>
-          <w:sz w:val="32"/>
-          <w:szCs w:val="32"/>
-        </w:rPr>
-      </w:pPr>
-      <w:r>
-        <w:rPr>
-          <w:sz w:val="32"/>
-          <w:szCs w:val="32"/>
-        </w:rPr>
-        <w:t>Фильтры: на странице "Транспорт" пользователи смогут использовать фильтры для поиска подходящих транспортных услуг. Например, можно фильтровать по местоположению, цене, доступности для инвалидов и т.д.</w:t>
-      </w:r>
-    </w:p>
-    <w:p>
-      <w:pPr>
-        <w:pStyle w:val="a3"/>
-        <w:numPr>
-          <w:ilvl w:val="0"/>
-          <w:numId w:val="18"/>
-        </w:numPr>
-        <w:rPr>
-          <w:sz w:val="32"/>
-          <w:szCs w:val="32"/>
-        </w:rPr>
-      </w:pPr>
-      <w:r>
-        <w:rPr>
-          <w:sz w:val="32"/>
-          <w:szCs w:val="32"/>
-        </w:rPr>
-        <w:t>Карта: для некоторых категорий услуг (например, такси) на странице "Транспорт" будет представлена карта, на которой пользователи смогут увидеть расположение автомобилей и их доступность.</w:t>
+        <w:t>Если при отправке сообщения произошла ошибка, пользователь будет перенаправлен на страницу с сообщением об ошибке и предложением повторить отправку.</w:t>
       </w:r>
     </w:p>
     <w:p>
       <w:pPr>
         <w:ind w:left="1068"/>
         <w:rPr>
-          <w:sz w:val="32"/>
-          <w:szCs w:val="32"/>
+          <w:sz w:val="24"/>
+          <w:szCs w:val="24"/>
+        </w:rPr>
+      </w:pPr>
+      <w:r>
+        <w:rPr>
+          <w:sz w:val="24"/>
+          <w:szCs w:val="24"/>
+        </w:rPr>
+        <w:t>Таким образом, раздел "Контакты" предоставляет пользователям возможность связаться с компанией, задать вопросы или получить дополнительную информацию.</w:t>
+      </w:r>
+    </w:p>
+    <w:p>
+      <w:pPr>
+        <w:rPr>
+          <w:sz w:val="24"/>
+          <w:szCs w:val="24"/>
         </w:rPr>
       </w:pPr>
     </w:p>
@@ -1249,738 +1615,613 @@
           <w:numId w:val="7"/>
         </w:numPr>
         <w:rPr>
-          <w:sz w:val="32"/>
-          <w:szCs w:val="32"/>
-        </w:rPr>
-      </w:pPr>
-      <w:r>
-        <w:rPr>
-          <w:sz w:val="32"/>
-          <w:szCs w:val="32"/>
-        </w:rPr>
-        <w:t>Раздел "Проживание", содержащий информацию об услугах, связанных с проживанием пожилых людей</w:t>
-      </w:r>
-      <w:r>
-        <w:rPr>
-          <w:sz w:val="32"/>
-          <w:szCs w:val="32"/>
-        </w:rPr>
-        <w:t>.</w:t>
-      </w:r>
-    </w:p>
-    <w:p>
-      <w:pPr>
-        <w:pStyle w:val="a3"/>
-        <w:ind w:left="1068"/>
-        <w:rPr>
-          <w:sz w:val="32"/>
-          <w:szCs w:val="32"/>
-        </w:rPr>
-      </w:pPr>
-    </w:p>
-    <w:p>
-      <w:pPr>
-        <w:pStyle w:val="a3"/>
-        <w:numPr>
-          <w:ilvl w:val="0"/>
-          <w:numId w:val="19"/>
-        </w:numPr>
-        <w:rPr>
-          <w:sz w:val="32"/>
-          <w:szCs w:val="32"/>
-        </w:rPr>
-      </w:pPr>
-      <w:r>
-        <w:rPr>
-          <w:sz w:val="32"/>
-          <w:szCs w:val="32"/>
-        </w:rPr>
-        <w:t>На странице "Проживание" будет представлена информация об услугах, связанных с проживанием пожилых людей, таких как дома престарелых, резиденции и услуги по уходу за пожилыми людьми дома.</w:t>
-      </w:r>
-    </w:p>
-    <w:p>
-      <w:pPr>
-        <w:pStyle w:val="a3"/>
-        <w:numPr>
-          <w:ilvl w:val="0"/>
-          <w:numId w:val="19"/>
-        </w:numPr>
-        <w:rPr>
-          <w:sz w:val="32"/>
-          <w:szCs w:val="32"/>
-        </w:rPr>
-      </w:pPr>
-      <w:r>
-        <w:rPr>
-          <w:sz w:val="32"/>
-          <w:szCs w:val="32"/>
-        </w:rPr>
-        <w:t>На странице будет размещен каталог предложений, где пользователи смогут найти информацию о различных предложениях по проживанию пожилых людей, с фотографиями и описанием услуг.</w:t>
-      </w:r>
-    </w:p>
-    <w:p>
-      <w:pPr>
-        <w:pStyle w:val="a3"/>
-        <w:numPr>
-          <w:ilvl w:val="0"/>
-          <w:numId w:val="19"/>
-        </w:numPr>
-        <w:rPr>
-          <w:sz w:val="32"/>
-          <w:szCs w:val="32"/>
-        </w:rPr>
-      </w:pPr>
-      <w:r>
-        <w:rPr>
-          <w:sz w:val="32"/>
-          <w:szCs w:val="32"/>
-        </w:rPr>
-        <w:t>Пользователи смогут фильтровать предложения по различным параметрам, таким как тип проживания (например, дом престарелых или резиденция), местоположение, цена, уровень комфорта и другие параметры.</w:t>
-      </w:r>
-    </w:p>
-    <w:p>
-      <w:pPr>
-        <w:pStyle w:val="a3"/>
-        <w:numPr>
-          <w:ilvl w:val="0"/>
-          <w:numId w:val="19"/>
-        </w:numPr>
-        <w:rPr>
-          <w:sz w:val="32"/>
-          <w:szCs w:val="32"/>
-        </w:rPr>
-      </w:pPr>
-      <w:r>
-        <w:rPr>
-          <w:sz w:val="32"/>
-          <w:szCs w:val="32"/>
-        </w:rPr>
-        <w:t>Каждое предложение будет иметь страницу с подробной информацией, включая фотографии, описание услуг, цены и контактную информацию для связи с представителями учреждений.</w:t>
-      </w:r>
-    </w:p>
-    <w:p>
-      <w:pPr>
-        <w:pStyle w:val="a3"/>
-        <w:numPr>
-          <w:ilvl w:val="0"/>
-          <w:numId w:val="19"/>
-        </w:numPr>
-        <w:rPr>
-          <w:sz w:val="32"/>
-          <w:szCs w:val="32"/>
-        </w:rPr>
-      </w:pPr>
-      <w:r>
-        <w:rPr>
-          <w:sz w:val="32"/>
-          <w:szCs w:val="32"/>
+          <w:sz w:val="24"/>
+          <w:szCs w:val="24"/>
+        </w:rPr>
+      </w:pPr>
+      <w:r>
+        <w:rPr>
+          <w:sz w:val="24"/>
+          <w:szCs w:val="24"/>
+        </w:rPr>
+        <w:t>Форма для заказа услуг с возможностью выбора нужной услуги, указания необходимой информации (например, дата и время оказания услуги, место оказания услуги и т.д.), а также контактных данных заказчика.</w:t>
+      </w:r>
+    </w:p>
+    <w:p>
+      <w:pPr>
+        <w:pStyle w:val="a3"/>
+        <w:numPr>
+          <w:ilvl w:val="0"/>
+          <w:numId w:val="21"/>
+        </w:numPr>
+        <w:rPr>
+          <w:sz w:val="24"/>
+          <w:szCs w:val="24"/>
+        </w:rPr>
+      </w:pPr>
+      <w:r>
+        <w:rPr>
+          <w:sz w:val="24"/>
+          <w:szCs w:val="24"/>
+        </w:rPr>
+        <w:t>На главной странице пользователь нажимает на кнопку "Заказать услугу", которая переводит его на страницу с формой заказа услуг.</w:t>
+      </w:r>
+    </w:p>
+    <w:p>
+      <w:pPr>
+        <w:pStyle w:val="a3"/>
+        <w:numPr>
+          <w:ilvl w:val="0"/>
+          <w:numId w:val="21"/>
+        </w:numPr>
+        <w:rPr>
+          <w:sz w:val="24"/>
+          <w:szCs w:val="24"/>
+        </w:rPr>
+      </w:pPr>
+      <w:r>
+        <w:rPr>
+          <w:sz w:val="24"/>
+          <w:szCs w:val="24"/>
+        </w:rPr>
+        <w:t>На странице с формой пользователь видит список доступных услуг и может выбрать нужную ему услугу.</w:t>
+      </w:r>
+    </w:p>
+    <w:p>
+      <w:pPr>
+        <w:pStyle w:val="a3"/>
+        <w:numPr>
+          <w:ilvl w:val="0"/>
+          <w:numId w:val="21"/>
+        </w:numPr>
+        <w:rPr>
+          <w:sz w:val="24"/>
+          <w:szCs w:val="24"/>
+        </w:rPr>
+      </w:pPr>
+      <w:r>
+        <w:rPr>
+          <w:sz w:val="24"/>
+          <w:szCs w:val="24"/>
+        </w:rPr>
+        <w:t>После выбора услуги пользователь заполняет форму, указывая необходимую информацию, такую как дата и время оказания услуги, место оказания услуги и т.д.</w:t>
+      </w:r>
+    </w:p>
+    <w:p>
+      <w:pPr>
+        <w:pStyle w:val="a3"/>
+        <w:numPr>
+          <w:ilvl w:val="0"/>
+          <w:numId w:val="21"/>
+        </w:numPr>
+        <w:rPr>
+          <w:sz w:val="24"/>
+          <w:szCs w:val="24"/>
+        </w:rPr>
+      </w:pPr>
+      <w:r>
+        <w:rPr>
+          <w:sz w:val="24"/>
+          <w:szCs w:val="24"/>
+        </w:rPr>
+        <w:t>Пользователь также указывает свои контактные данные (имя, фамилия, телефон, электронная почта).</w:t>
+      </w:r>
+    </w:p>
+    <w:p>
+      <w:pPr>
+        <w:pStyle w:val="a3"/>
+        <w:numPr>
+          <w:ilvl w:val="0"/>
+          <w:numId w:val="21"/>
+        </w:numPr>
+        <w:rPr>
+          <w:sz w:val="24"/>
+          <w:szCs w:val="24"/>
+        </w:rPr>
+      </w:pPr>
+      <w:r>
+        <w:rPr>
+          <w:sz w:val="24"/>
+          <w:szCs w:val="24"/>
+        </w:rPr>
+        <w:t>После заполнения всех полей формы, пользователь сможет нажать на кнопку "Отправить" для отправки заказа на обработку.</w:t>
+      </w:r>
+    </w:p>
+    <w:p>
+      <w:pPr>
+        <w:pStyle w:val="a3"/>
+        <w:numPr>
+          <w:ilvl w:val="0"/>
+          <w:numId w:val="21"/>
+        </w:numPr>
+        <w:rPr>
+          <w:sz w:val="24"/>
+          <w:szCs w:val="24"/>
+        </w:rPr>
+      </w:pPr>
+      <w:r>
+        <w:rPr>
+          <w:sz w:val="24"/>
+          <w:szCs w:val="24"/>
+        </w:rPr>
+        <w:t>Если какие-то поля формы останутся незаполненными или заполнены с ошибками, пользователь увидит сообщение об ошибке с инструкцией о том, какие поля нужно исправить.</w:t>
+      </w:r>
+    </w:p>
+    <w:p>
+      <w:pPr>
+        <w:pStyle w:val="a3"/>
+        <w:numPr>
+          <w:ilvl w:val="0"/>
+          <w:numId w:val="21"/>
+        </w:numPr>
+        <w:rPr>
+          <w:sz w:val="24"/>
+          <w:szCs w:val="24"/>
+        </w:rPr>
+      </w:pPr>
+      <w:r>
+        <w:rPr>
+          <w:sz w:val="24"/>
+          <w:szCs w:val="24"/>
+        </w:rPr>
+        <w:t>После отправки заказа на обработку пользователь получит уведомление о том, что его заказ успешно принят.</w:t>
+      </w:r>
+    </w:p>
+    <w:p>
+      <w:pPr>
+        <w:pStyle w:val="a3"/>
+        <w:numPr>
+          <w:ilvl w:val="0"/>
+          <w:numId w:val="21"/>
+        </w:numPr>
+        <w:rPr>
+          <w:sz w:val="24"/>
+          <w:szCs w:val="24"/>
+        </w:rPr>
+      </w:pPr>
+      <w:r>
+        <w:rPr>
+          <w:sz w:val="24"/>
+          <w:szCs w:val="24"/>
+        </w:rPr>
+        <w:t xml:space="preserve">Заказ </w:t>
+      </w:r>
+      <w:r>
+        <w:rPr>
+          <w:sz w:val="24"/>
+          <w:szCs w:val="24"/>
+        </w:rPr>
+        <w:t xml:space="preserve">отправляется </w:t>
+      </w:r>
+      <w:r>
+        <w:rPr>
+          <w:sz w:val="24"/>
+          <w:szCs w:val="24"/>
+        </w:rPr>
+        <w:t>по электронной почте,</w:t>
+      </w:r>
+      <w:r>
+        <w:rPr>
+          <w:sz w:val="24"/>
+          <w:szCs w:val="24"/>
+        </w:rPr>
+        <w:t xml:space="preserve"> </w:t>
+      </w:r>
+      <w:r>
+        <w:rPr>
+          <w:sz w:val="24"/>
+          <w:szCs w:val="24"/>
+        </w:rPr>
+        <w:t>и менеджер свяжется с клиентом для подтверждения заказа и уточнения деталей.</w:t>
+      </w:r>
+    </w:p>
+    <w:p>
+      <w:pPr>
+        <w:pStyle w:val="a3"/>
+        <w:numPr>
+          <w:ilvl w:val="0"/>
+          <w:numId w:val="21"/>
+        </w:numPr>
+        <w:rPr>
+          <w:sz w:val="24"/>
+          <w:szCs w:val="24"/>
+        </w:rPr>
+      </w:pPr>
+      <w:r>
+        <w:rPr>
+          <w:sz w:val="24"/>
+          <w:szCs w:val="24"/>
+        </w:rPr>
+        <w:t>Пользователь может также отменить заказ, используя ссылку, которая будет отправлена на его электронную почту.</w:t>
+      </w:r>
+    </w:p>
+    <w:p>
+      <w:pPr>
+        <w:pStyle w:val="a3"/>
+        <w:numPr>
+          <w:ilvl w:val="0"/>
+          <w:numId w:val="21"/>
+        </w:numPr>
+        <w:rPr>
+          <w:sz w:val="24"/>
+          <w:szCs w:val="24"/>
+        </w:rPr>
+      </w:pPr>
+      <w:r>
+        <w:rPr>
+          <w:sz w:val="24"/>
+          <w:szCs w:val="24"/>
+        </w:rPr>
+        <w:t>Пользователь может перейти на страницу формы заказа услуг с любой страницы сайта, нажав на кнопку "Заказать услугу" в верхнем меню сайта.</w:t>
+      </w:r>
+    </w:p>
+    <w:p>
+      <w:pPr>
+        <w:rPr>
+          <w:sz w:val="24"/>
+          <w:szCs w:val="24"/>
+        </w:rPr>
+      </w:pPr>
+    </w:p>
+    <w:p>
+      <w:pPr>
+        <w:pStyle w:val="a3"/>
+        <w:numPr>
+          <w:ilvl w:val="0"/>
+          <w:numId w:val="3"/>
+        </w:numPr>
+        <w:rPr>
+          <w:sz w:val="24"/>
+          <w:szCs w:val="24"/>
+        </w:rPr>
+      </w:pPr>
+      <w:r>
+        <w:rPr>
+          <w:sz w:val="24"/>
+          <w:szCs w:val="24"/>
+        </w:rPr>
+        <w:t>Технические требования:</w:t>
+      </w:r>
+    </w:p>
+    <w:p>
+      <w:pPr>
+        <w:pStyle w:val="a3"/>
+        <w:numPr>
+          <w:ilvl w:val="0"/>
+          <w:numId w:val="9"/>
+        </w:numPr>
+        <w:rPr>
+          <w:sz w:val="24"/>
+          <w:szCs w:val="24"/>
+        </w:rPr>
+      </w:pPr>
+      <w:r>
+        <w:rPr>
+          <w:sz w:val="24"/>
+          <w:szCs w:val="24"/>
+        </w:rPr>
+        <w:t>Сайт должен быть написан на языке JavaScript.</w:t>
+      </w:r>
+    </w:p>
+    <w:p>
+      <w:pPr>
+        <w:pStyle w:val="a3"/>
+        <w:numPr>
+          <w:ilvl w:val="0"/>
+          <w:numId w:val="9"/>
+        </w:numPr>
+        <w:rPr>
+          <w:sz w:val="24"/>
+          <w:szCs w:val="24"/>
+        </w:rPr>
+      </w:pPr>
+      <w:r>
+        <w:rPr>
+          <w:sz w:val="24"/>
+          <w:szCs w:val="24"/>
+        </w:rPr>
+        <w:t xml:space="preserve">Для реализации </w:t>
+      </w:r>
+      <w:proofErr w:type="spellStart"/>
+      <w:r>
+        <w:rPr>
+          <w:sz w:val="24"/>
+          <w:szCs w:val="24"/>
+        </w:rPr>
+        <w:t>фронтенда</w:t>
+      </w:r>
+      <w:proofErr w:type="spellEnd"/>
+      <w:r>
+        <w:rPr>
+          <w:sz w:val="24"/>
+          <w:szCs w:val="24"/>
+        </w:rPr>
+        <w:t xml:space="preserve"> сайта должен использоваться фреймворк Vue.js.</w:t>
+      </w:r>
+    </w:p>
+    <w:p>
+      <w:pPr>
+        <w:pStyle w:val="a3"/>
+        <w:numPr>
+          <w:ilvl w:val="0"/>
+          <w:numId w:val="9"/>
+        </w:numPr>
+        <w:rPr>
+          <w:sz w:val="24"/>
+          <w:szCs w:val="24"/>
+        </w:rPr>
+      </w:pPr>
+      <w:r>
+        <w:rPr>
+          <w:sz w:val="24"/>
+          <w:szCs w:val="24"/>
+        </w:rPr>
+        <w:t>Для стилей и верстки должен использоваться CSS.</w:t>
+      </w:r>
+    </w:p>
+    <w:p>
+      <w:pPr>
+        <w:pStyle w:val="a3"/>
+        <w:numPr>
+          <w:ilvl w:val="0"/>
+          <w:numId w:val="9"/>
+        </w:numPr>
+        <w:rPr>
+          <w:sz w:val="24"/>
+          <w:szCs w:val="24"/>
+        </w:rPr>
+      </w:pPr>
+      <w:r>
+        <w:rPr>
+          <w:sz w:val="24"/>
+          <w:szCs w:val="24"/>
+        </w:rPr>
+        <w:t>Сайт должен работать на основе клиентского JavaScript без использования бэкенда.</w:t>
+      </w:r>
+    </w:p>
+    <w:p>
+      <w:pPr>
+        <w:ind w:left="708"/>
+        <w:rPr>
+          <w:sz w:val="24"/>
+          <w:szCs w:val="24"/>
+        </w:rPr>
+      </w:pPr>
+    </w:p>
+    <w:p>
+      <w:pPr>
+        <w:pStyle w:val="a3"/>
+        <w:numPr>
+          <w:ilvl w:val="0"/>
+          <w:numId w:val="3"/>
+        </w:numPr>
+        <w:rPr>
+          <w:sz w:val="24"/>
+          <w:szCs w:val="24"/>
+        </w:rPr>
+      </w:pPr>
+      <w:r>
+        <w:rPr>
+          <w:sz w:val="24"/>
+          <w:szCs w:val="24"/>
+        </w:rPr>
+        <w:t>Структура сайта:</w:t>
+      </w:r>
+    </w:p>
+    <w:p>
+      <w:pPr>
+        <w:pStyle w:val="a3"/>
+        <w:numPr>
+          <w:ilvl w:val="0"/>
+          <w:numId w:val="11"/>
+        </w:numPr>
+        <w:rPr>
+          <w:sz w:val="24"/>
+          <w:szCs w:val="24"/>
+        </w:rPr>
+      </w:pPr>
+      <w:r>
+        <w:rPr>
+          <w:sz w:val="24"/>
+          <w:szCs w:val="24"/>
+        </w:rPr>
+        <w:t>Главная страница</w:t>
+      </w:r>
+    </w:p>
+    <w:p>
+      <w:pPr>
+        <w:pStyle w:val="a3"/>
+        <w:numPr>
+          <w:ilvl w:val="0"/>
+          <w:numId w:val="11"/>
+        </w:numPr>
+        <w:rPr>
+          <w:sz w:val="24"/>
+          <w:szCs w:val="24"/>
+        </w:rPr>
+      </w:pPr>
+      <w:r>
+        <w:rPr>
+          <w:sz w:val="24"/>
+          <w:szCs w:val="24"/>
+        </w:rPr>
+        <w:t>Страница со списком услуг</w:t>
+      </w:r>
+    </w:p>
+    <w:p>
+      <w:pPr>
+        <w:pStyle w:val="a3"/>
+        <w:numPr>
+          <w:ilvl w:val="0"/>
+          <w:numId w:val="11"/>
+        </w:numPr>
+        <w:rPr>
+          <w:sz w:val="24"/>
+          <w:szCs w:val="24"/>
+        </w:rPr>
+      </w:pPr>
+      <w:r>
+        <w:rPr>
+          <w:sz w:val="24"/>
+          <w:szCs w:val="24"/>
+        </w:rPr>
+        <w:t>Страница с подробной информацией об услуге</w:t>
+      </w:r>
+    </w:p>
+    <w:p>
+      <w:pPr>
+        <w:pStyle w:val="a3"/>
+        <w:numPr>
+          <w:ilvl w:val="0"/>
+          <w:numId w:val="11"/>
+        </w:numPr>
+        <w:rPr>
+          <w:sz w:val="24"/>
+          <w:szCs w:val="24"/>
+        </w:rPr>
+      </w:pPr>
+      <w:r>
+        <w:rPr>
+          <w:sz w:val="24"/>
+          <w:szCs w:val="24"/>
+        </w:rPr>
+        <w:t>Страница заказа услуги</w:t>
+      </w:r>
+    </w:p>
+    <w:p>
+      <w:pPr>
+        <w:pStyle w:val="a3"/>
+        <w:numPr>
+          <w:ilvl w:val="0"/>
+          <w:numId w:val="11"/>
+        </w:numPr>
+        <w:rPr>
+          <w:sz w:val="24"/>
+          <w:szCs w:val="24"/>
+        </w:rPr>
+      </w:pPr>
+      <w:r>
+        <w:rPr>
+          <w:sz w:val="24"/>
+          <w:szCs w:val="24"/>
+        </w:rPr>
+        <w:t>Страница подтверждения заказа</w:t>
+      </w:r>
+    </w:p>
+    <w:p>
+      <w:pPr>
+        <w:rPr>
+          <w:sz w:val="24"/>
+          <w:szCs w:val="24"/>
+        </w:rPr>
+      </w:pPr>
+    </w:p>
+    <w:p>
+      <w:pPr>
+        <w:pStyle w:val="a3"/>
+        <w:numPr>
+          <w:ilvl w:val="0"/>
+          <w:numId w:val="3"/>
+        </w:numPr>
+        <w:rPr>
+          <w:sz w:val="24"/>
+          <w:szCs w:val="24"/>
+        </w:rPr>
+      </w:pPr>
+      <w:r>
+        <w:rPr>
+          <w:sz w:val="24"/>
+          <w:szCs w:val="24"/>
+        </w:rPr>
+        <w:t>Дизайн и макеты:</w:t>
+      </w:r>
+    </w:p>
+    <w:p>
+      <w:pPr>
+        <w:pStyle w:val="a3"/>
+        <w:numPr>
+          <w:ilvl w:val="0"/>
+          <w:numId w:val="13"/>
+        </w:numPr>
+        <w:rPr>
+          <w:sz w:val="24"/>
+          <w:szCs w:val="24"/>
+        </w:rPr>
+      </w:pPr>
+      <w:r>
+        <w:rPr>
+          <w:sz w:val="24"/>
+          <w:szCs w:val="24"/>
+        </w:rPr>
+        <w:t>Дизайн сайта должен быть современным, простым и удобным для использования пожилыми людьми.</w:t>
+      </w:r>
+    </w:p>
+    <w:p>
+      <w:pPr>
+        <w:pStyle w:val="a3"/>
+        <w:numPr>
+          <w:ilvl w:val="0"/>
+          <w:numId w:val="13"/>
+        </w:numPr>
+        <w:rPr>
+          <w:sz w:val="24"/>
+          <w:szCs w:val="24"/>
+        </w:rPr>
+      </w:pPr>
+      <w:r>
+        <w:rPr>
+          <w:sz w:val="24"/>
+          <w:szCs w:val="24"/>
         </w:rPr>
         <w:lastRenderedPageBreak/>
-        <w:t>Также на странице будет доступна возможность связаться с представителями учреждений по указанным контактным данным для получения дополнительной информации и заказа услуг.</w:t>
-      </w:r>
-    </w:p>
-    <w:p>
-      <w:pPr>
-        <w:pStyle w:val="a3"/>
-        <w:numPr>
-          <w:ilvl w:val="0"/>
-          <w:numId w:val="19"/>
-        </w:numPr>
-        <w:rPr>
-          <w:sz w:val="32"/>
-          <w:szCs w:val="32"/>
-        </w:rPr>
-      </w:pPr>
-      <w:r>
-        <w:rPr>
-          <w:sz w:val="32"/>
-          <w:szCs w:val="32"/>
-        </w:rPr>
-        <w:t xml:space="preserve">Для удобства пользователей на странице будет размещен </w:t>
-      </w:r>
-      <w:proofErr w:type="gramStart"/>
-      <w:r>
-        <w:rPr>
-          <w:sz w:val="32"/>
-          <w:szCs w:val="32"/>
-        </w:rPr>
-        <w:t>поиск по ключевым словам</w:t>
-      </w:r>
-      <w:proofErr w:type="gramEnd"/>
-      <w:r>
-        <w:rPr>
-          <w:sz w:val="32"/>
-          <w:szCs w:val="32"/>
-        </w:rPr>
-        <w:t xml:space="preserve"> и тегам, чтобы помочь им быстрее находить нужную информацию.</w:t>
-      </w:r>
-    </w:p>
-    <w:p>
-      <w:pPr>
-        <w:pStyle w:val="a3"/>
-        <w:numPr>
-          <w:ilvl w:val="0"/>
-          <w:numId w:val="19"/>
-        </w:numPr>
-        <w:rPr>
-          <w:sz w:val="32"/>
-          <w:szCs w:val="32"/>
-        </w:rPr>
-      </w:pPr>
-      <w:r>
-        <w:rPr>
-          <w:sz w:val="32"/>
-          <w:szCs w:val="32"/>
-        </w:rPr>
-        <w:t>Для повышения удобства использования сайта будет предусмотрена возможность добавления предложений в избранное, чтобы пользователи могли легко находить интересующие их варианты.</w:t>
-      </w:r>
-    </w:p>
-    <w:p>
-      <w:pPr>
-        <w:pStyle w:val="a3"/>
-        <w:numPr>
-          <w:ilvl w:val="0"/>
-          <w:numId w:val="19"/>
-        </w:numPr>
-        <w:rPr>
-          <w:sz w:val="32"/>
-          <w:szCs w:val="32"/>
-        </w:rPr>
-      </w:pPr>
-      <w:r>
-        <w:rPr>
-          <w:sz w:val="32"/>
-          <w:szCs w:val="32"/>
-        </w:rPr>
-        <w:t>Наконец, на странице будет размещена контактная информация для связи с администраторами сайта в случае возникновения вопросов или проблем.</w:t>
-      </w:r>
-    </w:p>
-    <w:p>
-      <w:pPr>
-        <w:rPr>
-          <w:sz w:val="32"/>
-          <w:szCs w:val="32"/>
-        </w:rPr>
-      </w:pPr>
-    </w:p>
-    <w:p>
-      <w:pPr>
-        <w:pStyle w:val="a3"/>
-        <w:numPr>
-          <w:ilvl w:val="0"/>
-          <w:numId w:val="7"/>
-        </w:numPr>
-        <w:rPr>
-          <w:sz w:val="32"/>
-          <w:szCs w:val="32"/>
-        </w:rPr>
-      </w:pPr>
-      <w:r>
-        <w:rPr>
-          <w:sz w:val="32"/>
-          <w:szCs w:val="32"/>
-        </w:rPr>
-        <w:t>Раздел "Контакты", содержащий информацию о контактных данных компании</w:t>
-      </w:r>
-      <w:r>
-        <w:rPr>
-          <w:sz w:val="32"/>
-          <w:szCs w:val="32"/>
-        </w:rPr>
-        <w:t>.</w:t>
-      </w:r>
-    </w:p>
-    <w:p>
-      <w:pPr>
-        <w:pStyle w:val="a3"/>
-        <w:ind w:left="1068"/>
-        <w:rPr>
-          <w:sz w:val="32"/>
-          <w:szCs w:val="32"/>
-        </w:rPr>
-      </w:pPr>
-    </w:p>
-    <w:p>
-      <w:pPr>
-        <w:pStyle w:val="a3"/>
-        <w:numPr>
-          <w:ilvl w:val="0"/>
-          <w:numId w:val="20"/>
-        </w:numPr>
-        <w:rPr>
-          <w:sz w:val="32"/>
-          <w:szCs w:val="32"/>
-        </w:rPr>
-      </w:pPr>
-      <w:r>
-        <w:rPr>
-          <w:sz w:val="32"/>
-          <w:szCs w:val="32"/>
-        </w:rPr>
-        <w:t>Пользователь нажимает на вкладку "Контакты" в меню сайта.</w:t>
-      </w:r>
-    </w:p>
-    <w:p>
-      <w:pPr>
-        <w:pStyle w:val="a3"/>
-        <w:numPr>
-          <w:ilvl w:val="0"/>
-          <w:numId w:val="20"/>
-        </w:numPr>
-        <w:rPr>
-          <w:sz w:val="32"/>
-          <w:szCs w:val="32"/>
-        </w:rPr>
-      </w:pPr>
-      <w:r>
-        <w:rPr>
-          <w:sz w:val="32"/>
-          <w:szCs w:val="32"/>
-        </w:rPr>
-        <w:t xml:space="preserve">Страница </w:t>
-      </w:r>
-      <w:proofErr w:type="gramStart"/>
-      <w:r>
-        <w:rPr>
-          <w:sz w:val="32"/>
-          <w:szCs w:val="32"/>
-        </w:rPr>
-        <w:t>загружается</w:t>
-      </w:r>
-      <w:proofErr w:type="gramEnd"/>
-      <w:r>
-        <w:rPr>
-          <w:sz w:val="32"/>
-          <w:szCs w:val="32"/>
-        </w:rPr>
-        <w:t xml:space="preserve"> и пользователь видит информацию о контактных данных компании: адрес, телефон, электронная почта и форму обратной связи.</w:t>
-      </w:r>
-    </w:p>
-    <w:p>
-      <w:pPr>
-        <w:pStyle w:val="a3"/>
-        <w:numPr>
-          <w:ilvl w:val="0"/>
-          <w:numId w:val="20"/>
-        </w:numPr>
-        <w:rPr>
-          <w:sz w:val="32"/>
-          <w:szCs w:val="32"/>
-        </w:rPr>
-      </w:pPr>
-      <w:r>
-        <w:rPr>
-          <w:sz w:val="32"/>
-          <w:szCs w:val="32"/>
-        </w:rPr>
-        <w:t>Пользователь может нажать на адрес компании, чтобы открыть его на карте Google Maps в новой вкладке браузера.</w:t>
-      </w:r>
-    </w:p>
-    <w:p>
-      <w:pPr>
-        <w:pStyle w:val="a3"/>
-        <w:numPr>
-          <w:ilvl w:val="0"/>
-          <w:numId w:val="20"/>
-        </w:numPr>
-        <w:rPr>
-          <w:sz w:val="32"/>
-          <w:szCs w:val="32"/>
-        </w:rPr>
-      </w:pPr>
-      <w:r>
-        <w:rPr>
-          <w:sz w:val="32"/>
-          <w:szCs w:val="32"/>
-        </w:rPr>
-        <w:t>Пользователь может нажать на номер телефона компании, чтобы набрать его на своем мобильном устройстве.</w:t>
-      </w:r>
-    </w:p>
-    <w:p>
-      <w:pPr>
-        <w:pStyle w:val="a3"/>
-        <w:numPr>
-          <w:ilvl w:val="0"/>
-          <w:numId w:val="20"/>
-        </w:numPr>
-        <w:rPr>
-          <w:sz w:val="32"/>
-          <w:szCs w:val="32"/>
-        </w:rPr>
-      </w:pPr>
-      <w:r>
-        <w:rPr>
-          <w:sz w:val="32"/>
-          <w:szCs w:val="32"/>
-        </w:rPr>
-        <w:t>Пользователь может ввести свое имя, адрес электронной почты, тему сообщения и текст сообщения в форму обратной связи.</w:t>
-      </w:r>
-    </w:p>
-    <w:p>
-      <w:pPr>
-        <w:pStyle w:val="a3"/>
-        <w:numPr>
-          <w:ilvl w:val="0"/>
-          <w:numId w:val="20"/>
-        </w:numPr>
-        <w:rPr>
-          <w:sz w:val="32"/>
-          <w:szCs w:val="32"/>
-        </w:rPr>
-      </w:pPr>
-      <w:r>
-        <w:rPr>
-          <w:sz w:val="32"/>
-          <w:szCs w:val="32"/>
-        </w:rPr>
-        <w:t>Пользователь может нажать кнопку "Отправить", чтобы отправить сообщение на адрес электронной почты компании.</w:t>
-      </w:r>
-    </w:p>
-    <w:p>
-      <w:pPr>
-        <w:pStyle w:val="a3"/>
-        <w:numPr>
-          <w:ilvl w:val="0"/>
-          <w:numId w:val="20"/>
-        </w:numPr>
-        <w:rPr>
-          <w:sz w:val="32"/>
-          <w:szCs w:val="32"/>
-        </w:rPr>
-      </w:pPr>
-      <w:r>
-        <w:rPr>
-          <w:sz w:val="32"/>
-          <w:szCs w:val="32"/>
-        </w:rPr>
-        <w:t>Если пользователь не заполнил какое-то обязательное поле формы, то при попытке отправить сообщение будет показано сообщение об ошибке.</w:t>
-      </w:r>
-    </w:p>
-    <w:p>
-      <w:pPr>
-        <w:pStyle w:val="a3"/>
-        <w:numPr>
-          <w:ilvl w:val="0"/>
-          <w:numId w:val="20"/>
-        </w:numPr>
-        <w:rPr>
-          <w:sz w:val="32"/>
-          <w:szCs w:val="32"/>
-        </w:rPr>
-      </w:pPr>
-      <w:r>
-        <w:rPr>
-          <w:sz w:val="32"/>
-          <w:szCs w:val="32"/>
-        </w:rPr>
-        <w:t>Если сообщение успешно отправлено, пользователь будет перенаправлен на страницу с сообщением об успешной отправке и предложением вернуться на главную страницу сайта.</w:t>
-      </w:r>
-    </w:p>
-    <w:p>
-      <w:pPr>
-        <w:pStyle w:val="a3"/>
-        <w:numPr>
-          <w:ilvl w:val="0"/>
-          <w:numId w:val="20"/>
-        </w:numPr>
-        <w:rPr>
-          <w:sz w:val="32"/>
-          <w:szCs w:val="32"/>
-        </w:rPr>
-      </w:pPr>
-      <w:r>
-        <w:rPr>
-          <w:sz w:val="32"/>
-          <w:szCs w:val="32"/>
-        </w:rPr>
-        <w:t>Если при отправке сообщения произошла ошибка, пользователь будет перенаправлен на страницу с сообщением об ошибке и предложением повторить отправку.</w:t>
-      </w:r>
-    </w:p>
-    <w:p>
-      <w:pPr>
-        <w:ind w:left="1068"/>
-        <w:rPr>
-          <w:sz w:val="32"/>
-          <w:szCs w:val="32"/>
-        </w:rPr>
-      </w:pPr>
-      <w:r>
-        <w:rPr>
-          <w:sz w:val="32"/>
-          <w:szCs w:val="32"/>
-        </w:rPr>
-        <w:lastRenderedPageBreak/>
-        <w:t>Таким образом, раздел "Контакты" предоставляет пользователям возможность связаться с компанией, задать вопросы или получить дополнительную информацию.</w:t>
-      </w:r>
-    </w:p>
-    <w:p>
-      <w:pPr>
-        <w:rPr>
-          <w:sz w:val="32"/>
-          <w:szCs w:val="32"/>
-        </w:rPr>
-      </w:pPr>
-    </w:p>
-    <w:p>
-      <w:pPr>
-        <w:pStyle w:val="a3"/>
-        <w:numPr>
-          <w:ilvl w:val="0"/>
-          <w:numId w:val="7"/>
-        </w:numPr>
-        <w:rPr>
-          <w:sz w:val="32"/>
-          <w:szCs w:val="32"/>
-        </w:rPr>
-      </w:pPr>
-      <w:r>
-        <w:rPr>
-          <w:sz w:val="32"/>
-          <w:szCs w:val="32"/>
-        </w:rPr>
-        <w:t>Форма для заказа услуг с возможностью выбора нужной услуги, указания необходимой информации (например, дата и время оказания услуги, место оказания услуги и т.д.), а также контактных данных заказчика</w:t>
-      </w:r>
-      <w:r>
-        <w:rPr>
-          <w:sz w:val="32"/>
-          <w:szCs w:val="32"/>
-        </w:rPr>
-        <w:t>.</w:t>
-      </w:r>
-    </w:p>
-    <w:p>
-      <w:pPr>
-        <w:pStyle w:val="a3"/>
-        <w:numPr>
-          <w:ilvl w:val="0"/>
-          <w:numId w:val="21"/>
-        </w:numPr>
-        <w:rPr>
-          <w:sz w:val="32"/>
-          <w:szCs w:val="32"/>
-        </w:rPr>
-      </w:pPr>
-      <w:r>
-        <w:rPr>
-          <w:sz w:val="32"/>
-          <w:szCs w:val="32"/>
-        </w:rPr>
-        <w:t>На главной странице пользователь нажимает на кнопку "Заказать услугу", которая переводит его на страницу с формой заказа услуг.</w:t>
-      </w:r>
-    </w:p>
-    <w:p>
-      <w:pPr>
-        <w:pStyle w:val="a3"/>
-        <w:numPr>
-          <w:ilvl w:val="0"/>
-          <w:numId w:val="21"/>
-        </w:numPr>
-        <w:rPr>
-          <w:sz w:val="32"/>
-          <w:szCs w:val="32"/>
-        </w:rPr>
-      </w:pPr>
-      <w:r>
-        <w:rPr>
-          <w:sz w:val="32"/>
-          <w:szCs w:val="32"/>
-        </w:rPr>
-        <w:t>На странице с формой пользователь видит список доступных услуг и может выбрать нужную ему услугу.</w:t>
-      </w:r>
-    </w:p>
-    <w:p>
-      <w:pPr>
-        <w:pStyle w:val="a3"/>
-        <w:numPr>
-          <w:ilvl w:val="0"/>
-          <w:numId w:val="21"/>
-        </w:numPr>
-        <w:rPr>
-          <w:sz w:val="32"/>
-          <w:szCs w:val="32"/>
-        </w:rPr>
-      </w:pPr>
-      <w:r>
-        <w:rPr>
-          <w:sz w:val="32"/>
-          <w:szCs w:val="32"/>
-        </w:rPr>
-        <w:t>После выбора услуги пользователь заполняет форму, указывая необходимую информацию, такую как дата и время оказания услуги, место оказания услуги и т.д.</w:t>
-      </w:r>
-    </w:p>
-    <w:p>
-      <w:pPr>
-        <w:pStyle w:val="a3"/>
-        <w:numPr>
-          <w:ilvl w:val="0"/>
-          <w:numId w:val="21"/>
-        </w:numPr>
-        <w:rPr>
-          <w:sz w:val="32"/>
-          <w:szCs w:val="32"/>
-        </w:rPr>
-      </w:pPr>
-      <w:r>
-        <w:rPr>
-          <w:sz w:val="32"/>
-          <w:szCs w:val="32"/>
-        </w:rPr>
-        <w:t>Пользователь также указывает свои контактные данные (имя, фамилия, телефон, электронная почта).</w:t>
-      </w:r>
-    </w:p>
-    <w:p>
-      <w:pPr>
-        <w:pStyle w:val="a3"/>
-        <w:numPr>
-          <w:ilvl w:val="0"/>
-          <w:numId w:val="21"/>
-        </w:numPr>
-        <w:rPr>
-          <w:sz w:val="32"/>
-          <w:szCs w:val="32"/>
-        </w:rPr>
-      </w:pPr>
-      <w:r>
-        <w:rPr>
-          <w:sz w:val="32"/>
-          <w:szCs w:val="32"/>
-        </w:rPr>
-        <w:t>После заполнения всех полей формы, пользователь сможет нажать на кнопку "Отправить" для отправки заказа на обработку.</w:t>
-      </w:r>
-    </w:p>
-    <w:p>
-      <w:pPr>
-        <w:pStyle w:val="a3"/>
-        <w:numPr>
-          <w:ilvl w:val="0"/>
-          <w:numId w:val="21"/>
-        </w:numPr>
-        <w:rPr>
-          <w:sz w:val="32"/>
-          <w:szCs w:val="32"/>
-        </w:rPr>
-      </w:pPr>
-      <w:r>
-        <w:rPr>
-          <w:sz w:val="32"/>
-          <w:szCs w:val="32"/>
-        </w:rPr>
-        <w:t>Если какие-то поля формы останутся незаполненными или заполнены с ошибками, пользователь увидит сообщение об ошибке с инструкцией о том, какие поля нужно исправить.</w:t>
-      </w:r>
-    </w:p>
-    <w:p>
-      <w:pPr>
-        <w:pStyle w:val="a3"/>
-        <w:numPr>
-          <w:ilvl w:val="0"/>
-          <w:numId w:val="21"/>
-        </w:numPr>
-        <w:rPr>
-          <w:sz w:val="32"/>
-          <w:szCs w:val="32"/>
-        </w:rPr>
-      </w:pPr>
-      <w:r>
-        <w:rPr>
-          <w:sz w:val="32"/>
-          <w:szCs w:val="32"/>
-        </w:rPr>
-        <w:t>После отправки заказа на обработку пользователь получит уведомление о том, что его заказ успешно принят.</w:t>
-      </w:r>
-    </w:p>
-    <w:p>
-      <w:pPr>
-        <w:pStyle w:val="a3"/>
-        <w:numPr>
-          <w:ilvl w:val="0"/>
-          <w:numId w:val="21"/>
-        </w:numPr>
-        <w:rPr>
-          <w:sz w:val="32"/>
-          <w:szCs w:val="32"/>
-        </w:rPr>
-      </w:pPr>
-      <w:r>
-        <w:rPr>
-          <w:sz w:val="32"/>
-          <w:szCs w:val="32"/>
-        </w:rPr>
-        <w:t xml:space="preserve">Заказ </w:t>
-      </w:r>
-      <w:r>
-        <w:rPr>
-          <w:sz w:val="32"/>
-          <w:szCs w:val="32"/>
-        </w:rPr>
-        <w:t xml:space="preserve">отправляется </w:t>
-      </w:r>
-      <w:r>
-        <w:rPr>
-          <w:sz w:val="32"/>
-          <w:szCs w:val="32"/>
-        </w:rPr>
-        <w:t>по электронной почте,</w:t>
-      </w:r>
-      <w:r>
-        <w:rPr>
-          <w:sz w:val="32"/>
-          <w:szCs w:val="32"/>
-        </w:rPr>
-        <w:t xml:space="preserve"> </w:t>
-      </w:r>
-      <w:r>
-        <w:rPr>
-          <w:sz w:val="32"/>
-          <w:szCs w:val="32"/>
-        </w:rPr>
-        <w:t>и менеджер свяжется с клиентом для подтверждения заказа и уточнения деталей.</w:t>
-      </w:r>
-    </w:p>
-    <w:p>
-      <w:pPr>
-        <w:pStyle w:val="a3"/>
-        <w:numPr>
-          <w:ilvl w:val="0"/>
-          <w:numId w:val="21"/>
-        </w:numPr>
-        <w:rPr>
-          <w:sz w:val="32"/>
-          <w:szCs w:val="32"/>
-        </w:rPr>
-      </w:pPr>
-      <w:r>
-        <w:rPr>
-          <w:sz w:val="32"/>
-          <w:szCs w:val="32"/>
-        </w:rPr>
-        <w:t>Пользователь может также отменить заказ, используя ссылку, которая будет отправлена на его электронную почту.</w:t>
-      </w:r>
-    </w:p>
-    <w:p>
-      <w:pPr>
-        <w:pStyle w:val="a3"/>
-        <w:numPr>
-          <w:ilvl w:val="0"/>
-          <w:numId w:val="21"/>
-        </w:numPr>
-        <w:rPr>
-          <w:sz w:val="32"/>
-          <w:szCs w:val="32"/>
-        </w:rPr>
-      </w:pPr>
-      <w:r>
-        <w:rPr>
-          <w:sz w:val="32"/>
-          <w:szCs w:val="32"/>
-        </w:rPr>
-        <w:t>Пользователь может перейти на страницу формы заказа услуг с любой страницы сайта, нажав на кнопку "Заказать услугу" в верхнем меню сайта.</w:t>
-      </w:r>
-    </w:p>
-    <w:p>
-      <w:pPr>
-        <w:rPr>
-          <w:sz w:val="32"/>
-          <w:szCs w:val="32"/>
+        <w:t>Необходимо разработать макеты главной страницы и страниц каждого раздела сайта, с учетом требований к дизайну и стилю сайта.</w:t>
+      </w:r>
+    </w:p>
+    <w:p>
+      <w:pPr>
+        <w:pStyle w:val="a3"/>
+        <w:numPr>
+          <w:ilvl w:val="0"/>
+          <w:numId w:val="13"/>
+        </w:numPr>
+        <w:rPr>
+          <w:sz w:val="24"/>
+          <w:szCs w:val="24"/>
+        </w:rPr>
+      </w:pPr>
+      <w:r>
+        <w:rPr>
+          <w:sz w:val="24"/>
+          <w:szCs w:val="24"/>
+        </w:rPr>
+        <w:t>Дизайн должен быть визуально привлекательным и легко воспринимаемым, с использованием цветовых схем, подходящих для целевой аудитории.</w:t>
+      </w:r>
+    </w:p>
+    <w:p>
+      <w:pPr>
+        <w:pStyle w:val="a3"/>
+        <w:numPr>
+          <w:ilvl w:val="0"/>
+          <w:numId w:val="13"/>
+        </w:numPr>
+        <w:rPr>
+          <w:sz w:val="24"/>
+          <w:szCs w:val="24"/>
+        </w:rPr>
+      </w:pPr>
+      <w:r>
+        <w:rPr>
+          <w:sz w:val="24"/>
+          <w:szCs w:val="24"/>
+        </w:rPr>
+        <w:t>Необходимо учесть требования к удобству пользования сайтом для пожилых людей: крупный размер шрифта, хорошая читабельность, удобная навигация, простота в использовании.</w:t>
+      </w:r>
+    </w:p>
+    <w:p>
+      <w:pPr>
+        <w:rPr>
+          <w:sz w:val="24"/>
+          <w:szCs w:val="24"/>
         </w:rPr>
       </w:pPr>
     </w:p>
@@ -1992,439 +2233,21 @@
           <w:numId w:val="3"/>
         </w:numPr>
         <w:rPr>
-          <w:sz w:val="32"/>
-          <w:szCs w:val="32"/>
-        </w:rPr>
-      </w:pPr>
-      <w:r>
-        <w:rPr>
-          <w:sz w:val="32"/>
-          <w:szCs w:val="32"/>
-        </w:rPr>
-        <w:t>Технические требования:</w:t>
-      </w:r>
-    </w:p>
-    <w:p>
-      <w:pPr>
-        <w:pStyle w:val="a3"/>
-        <w:numPr>
-          <w:ilvl w:val="0"/>
-          <w:numId w:val="9"/>
-        </w:numPr>
-        <w:rPr>
-          <w:sz w:val="32"/>
-          <w:szCs w:val="32"/>
-        </w:rPr>
-      </w:pPr>
-      <w:r>
-        <w:rPr>
-          <w:sz w:val="32"/>
-          <w:szCs w:val="32"/>
-        </w:rPr>
-        <w:t>Сайт должен быть написан на языке JavaScript</w:t>
-      </w:r>
-      <w:r>
-        <w:rPr>
-          <w:sz w:val="32"/>
-          <w:szCs w:val="32"/>
-        </w:rPr>
-        <w:t>.</w:t>
-      </w:r>
-    </w:p>
-    <w:p>
-      <w:pPr>
-        <w:pStyle w:val="a3"/>
-        <w:numPr>
-          <w:ilvl w:val="0"/>
-          <w:numId w:val="9"/>
-        </w:numPr>
-        <w:rPr>
-          <w:sz w:val="32"/>
-          <w:szCs w:val="32"/>
-        </w:rPr>
-      </w:pPr>
-      <w:r>
-        <w:rPr>
-          <w:sz w:val="32"/>
-          <w:szCs w:val="32"/>
-        </w:rPr>
-        <w:t xml:space="preserve">Для реализации </w:t>
-      </w:r>
-      <w:proofErr w:type="spellStart"/>
-      <w:r>
-        <w:rPr>
-          <w:sz w:val="32"/>
-          <w:szCs w:val="32"/>
-        </w:rPr>
-        <w:t>фронтенда</w:t>
-      </w:r>
-      <w:proofErr w:type="spellEnd"/>
-      <w:r>
-        <w:rPr>
-          <w:sz w:val="32"/>
-          <w:szCs w:val="32"/>
-        </w:rPr>
-        <w:t xml:space="preserve"> сайта должен использоваться фреймворк Vue.js</w:t>
-      </w:r>
-      <w:r>
-        <w:rPr>
-          <w:sz w:val="32"/>
-          <w:szCs w:val="32"/>
-        </w:rPr>
-        <w:t>.</w:t>
-      </w:r>
-    </w:p>
-    <w:p>
-      <w:pPr>
-        <w:pStyle w:val="a3"/>
-        <w:numPr>
-          <w:ilvl w:val="0"/>
-          <w:numId w:val="9"/>
-        </w:numPr>
-        <w:rPr>
-          <w:sz w:val="32"/>
-          <w:szCs w:val="32"/>
-        </w:rPr>
-      </w:pPr>
-      <w:r>
-        <w:rPr>
-          <w:sz w:val="32"/>
-          <w:szCs w:val="32"/>
-        </w:rPr>
-        <w:t>Для стилей и верстки должен использоваться CSS</w:t>
-      </w:r>
-      <w:r>
-        <w:rPr>
-          <w:sz w:val="32"/>
-          <w:szCs w:val="32"/>
-        </w:rPr>
-        <w:t>.</w:t>
-      </w:r>
-    </w:p>
-    <w:p>
-      <w:pPr>
-        <w:pStyle w:val="a3"/>
-        <w:numPr>
-          <w:ilvl w:val="0"/>
-          <w:numId w:val="9"/>
-        </w:numPr>
-        <w:rPr>
-          <w:sz w:val="32"/>
-          <w:szCs w:val="32"/>
-        </w:rPr>
-      </w:pPr>
-      <w:r>
-        <w:rPr>
-          <w:sz w:val="32"/>
-          <w:szCs w:val="32"/>
-        </w:rPr>
-        <w:lastRenderedPageBreak/>
-        <w:t>Сайт должен работать на основе клиентского JavaScript без использования бэкенда</w:t>
-      </w:r>
-      <w:r>
-        <w:rPr>
-          <w:sz w:val="32"/>
-          <w:szCs w:val="32"/>
-        </w:rPr>
-        <w:t>.</w:t>
-      </w:r>
-    </w:p>
-    <w:p>
-      <w:pPr>
-        <w:ind w:left="708"/>
-        <w:rPr>
-          <w:sz w:val="32"/>
-          <w:szCs w:val="32"/>
-        </w:rPr>
-      </w:pPr>
-    </w:p>
-    <w:p>
-      <w:pPr>
-        <w:pStyle w:val="a3"/>
-        <w:numPr>
-          <w:ilvl w:val="0"/>
-          <w:numId w:val="3"/>
-        </w:numPr>
-        <w:rPr>
-          <w:sz w:val="32"/>
-          <w:szCs w:val="32"/>
-        </w:rPr>
-      </w:pPr>
-      <w:r>
-        <w:rPr>
-          <w:sz w:val="32"/>
-          <w:szCs w:val="32"/>
-        </w:rPr>
-        <w:t>Структура сайта:</w:t>
-      </w:r>
-    </w:p>
-    <w:p>
-      <w:pPr>
-        <w:pStyle w:val="a3"/>
-        <w:numPr>
-          <w:ilvl w:val="0"/>
-          <w:numId w:val="11"/>
-        </w:numPr>
-        <w:rPr>
-          <w:sz w:val="32"/>
-          <w:szCs w:val="32"/>
-        </w:rPr>
-      </w:pPr>
-      <w:r>
-        <w:rPr>
-          <w:sz w:val="32"/>
-          <w:szCs w:val="32"/>
-        </w:rPr>
-        <w:t>Главная страница</w:t>
-      </w:r>
-    </w:p>
-    <w:p>
-      <w:pPr>
-        <w:pStyle w:val="a3"/>
-        <w:numPr>
-          <w:ilvl w:val="0"/>
-          <w:numId w:val="11"/>
-        </w:numPr>
-        <w:rPr>
-          <w:sz w:val="32"/>
-          <w:szCs w:val="32"/>
-        </w:rPr>
-      </w:pPr>
-      <w:r>
-        <w:rPr>
-          <w:sz w:val="32"/>
-          <w:szCs w:val="32"/>
-        </w:rPr>
-        <w:t>Страница со списком услуг</w:t>
-      </w:r>
-    </w:p>
-    <w:p>
-      <w:pPr>
-        <w:pStyle w:val="a3"/>
-        <w:numPr>
-          <w:ilvl w:val="0"/>
-          <w:numId w:val="11"/>
-        </w:numPr>
-        <w:rPr>
-          <w:sz w:val="32"/>
-          <w:szCs w:val="32"/>
-        </w:rPr>
-      </w:pPr>
-      <w:r>
-        <w:rPr>
-          <w:sz w:val="32"/>
-          <w:szCs w:val="32"/>
-        </w:rPr>
-        <w:t>Страница с подробной информацией об услуге</w:t>
-      </w:r>
-    </w:p>
-    <w:p>
-      <w:pPr>
-        <w:pStyle w:val="a3"/>
-        <w:numPr>
-          <w:ilvl w:val="0"/>
-          <w:numId w:val="11"/>
-        </w:numPr>
-        <w:rPr>
-          <w:sz w:val="32"/>
-          <w:szCs w:val="32"/>
-        </w:rPr>
-      </w:pPr>
-      <w:r>
-        <w:rPr>
-          <w:sz w:val="32"/>
-          <w:szCs w:val="32"/>
-        </w:rPr>
-        <w:t>Страница заказа услуги</w:t>
-      </w:r>
-    </w:p>
-    <w:p>
-      <w:pPr>
-        <w:pStyle w:val="a3"/>
-        <w:numPr>
-          <w:ilvl w:val="0"/>
-          <w:numId w:val="11"/>
-        </w:numPr>
-        <w:rPr>
-          <w:sz w:val="32"/>
-          <w:szCs w:val="32"/>
-        </w:rPr>
-      </w:pPr>
-      <w:r>
-        <w:rPr>
-          <w:sz w:val="32"/>
-          <w:szCs w:val="32"/>
-        </w:rPr>
-        <w:t>Страница подтверждения заказа</w:t>
-      </w:r>
-    </w:p>
-    <w:p>
-      <w:pPr>
-        <w:rPr>
-          <w:sz w:val="32"/>
-          <w:szCs w:val="32"/>
-        </w:rPr>
-      </w:pPr>
-    </w:p>
-    <w:p>
-      <w:pPr>
-        <w:pStyle w:val="a3"/>
-        <w:numPr>
-          <w:ilvl w:val="0"/>
-          <w:numId w:val="3"/>
-        </w:numPr>
-        <w:rPr>
-          <w:sz w:val="32"/>
-          <w:szCs w:val="32"/>
-        </w:rPr>
-      </w:pPr>
-      <w:r>
-        <w:rPr>
-          <w:sz w:val="32"/>
-          <w:szCs w:val="32"/>
-        </w:rPr>
-        <w:t>Дизайн и макеты:</w:t>
-      </w:r>
-    </w:p>
-    <w:p>
-      <w:pPr>
-        <w:pStyle w:val="a3"/>
-        <w:numPr>
-          <w:ilvl w:val="0"/>
-          <w:numId w:val="13"/>
-        </w:numPr>
-        <w:rPr>
-          <w:sz w:val="32"/>
-          <w:szCs w:val="32"/>
-        </w:rPr>
-      </w:pPr>
-      <w:r>
-        <w:rPr>
-          <w:sz w:val="32"/>
-          <w:szCs w:val="32"/>
-        </w:rPr>
-        <w:t>Дизайн сайта должен быть современным, простым и удобным для использования пожилыми людьми</w:t>
-      </w:r>
-      <w:r>
-        <w:rPr>
-          <w:sz w:val="32"/>
-          <w:szCs w:val="32"/>
-        </w:rPr>
-        <w:t>.</w:t>
-      </w:r>
-    </w:p>
-    <w:p>
-      <w:pPr>
-        <w:pStyle w:val="a3"/>
-        <w:numPr>
-          <w:ilvl w:val="0"/>
-          <w:numId w:val="13"/>
-        </w:numPr>
-        <w:rPr>
-          <w:sz w:val="32"/>
-          <w:szCs w:val="32"/>
-        </w:rPr>
-      </w:pPr>
-      <w:r>
-        <w:rPr>
-          <w:sz w:val="32"/>
-          <w:szCs w:val="32"/>
-        </w:rPr>
-        <w:t>Необходимо разработать макеты главной страницы и страниц каждого раздела сайта, с учетом требований к дизайну и стилю сайта</w:t>
-      </w:r>
-      <w:r>
-        <w:rPr>
-          <w:sz w:val="32"/>
-          <w:szCs w:val="32"/>
-        </w:rPr>
-        <w:t>.</w:t>
-      </w:r>
-    </w:p>
-    <w:p>
-      <w:pPr>
-        <w:pStyle w:val="a3"/>
-        <w:numPr>
-          <w:ilvl w:val="0"/>
-          <w:numId w:val="13"/>
-        </w:numPr>
-        <w:rPr>
-          <w:sz w:val="32"/>
-          <w:szCs w:val="32"/>
-        </w:rPr>
-      </w:pPr>
-      <w:r>
-        <w:rPr>
-          <w:sz w:val="32"/>
-          <w:szCs w:val="32"/>
-        </w:rPr>
-        <w:t>Дизайн должен быть визуально привлекательным и легко воспринимаемым, с использованием цветовых схем, подходящих для целевой аудитории</w:t>
-      </w:r>
-      <w:r>
-        <w:rPr>
-          <w:sz w:val="32"/>
-          <w:szCs w:val="32"/>
-        </w:rPr>
-        <w:t>.</w:t>
-      </w:r>
-    </w:p>
-    <w:p>
-      <w:pPr>
-        <w:pStyle w:val="a3"/>
-        <w:numPr>
-          <w:ilvl w:val="0"/>
-          <w:numId w:val="13"/>
-        </w:numPr>
-        <w:rPr>
-          <w:sz w:val="32"/>
-          <w:szCs w:val="32"/>
-        </w:rPr>
-      </w:pPr>
-      <w:r>
-        <w:rPr>
-          <w:sz w:val="32"/>
-          <w:szCs w:val="32"/>
-        </w:rPr>
-        <w:t>Необходимо учесть требования к удобству пользования сайтом для пожилых людей: крупный размер шрифта, хорошая читабельность, удобная навигация, простота в использовании</w:t>
-      </w:r>
-      <w:r>
-        <w:rPr>
-          <w:sz w:val="32"/>
-          <w:szCs w:val="32"/>
-        </w:rPr>
-        <w:t>.</w:t>
-      </w:r>
-    </w:p>
-    <w:p>
-      <w:pPr>
-        <w:rPr>
-          <w:sz w:val="32"/>
-          <w:szCs w:val="32"/>
-        </w:rPr>
-      </w:pPr>
-    </w:p>
-    <w:p>
-      <w:pPr>
-        <w:pStyle w:val="a3"/>
-        <w:numPr>
-          <w:ilvl w:val="0"/>
-          <w:numId w:val="3"/>
-        </w:numPr>
-        <w:rPr>
-          <w:sz w:val="32"/>
-          <w:szCs w:val="32"/>
-        </w:rPr>
-      </w:pPr>
-      <w:r>
-        <w:rPr>
-          <w:sz w:val="32"/>
-          <w:szCs w:val="32"/>
+          <w:sz w:val="24"/>
+          <w:szCs w:val="24"/>
+        </w:rPr>
+      </w:pPr>
+      <w:r>
+        <w:rPr>
+          <w:sz w:val="24"/>
+          <w:szCs w:val="24"/>
         </w:rPr>
         <w:t>Н</w:t>
       </w:r>
       <w:r>
         <w:rPr>
-          <w:sz w:val="32"/>
-          <w:szCs w:val="32"/>
+          <w:sz w:val="24"/>
+          <w:szCs w:val="24"/>
         </w:rPr>
         <w:t>есколько ссылок на сайты, связанные с темой "Услуги для пожилых людей":</w:t>
       </w:r>
@@ -2436,8 +2259,16 @@
           <w:ilvl w:val="4"/>
           <w:numId w:val="24"/>
         </w:numPr>
-      </w:pPr>
-      <w:r>
+        <w:rPr>
+          <w:sz w:val="24"/>
+          <w:szCs w:val="24"/>
+        </w:rPr>
+      </w:pPr>
+      <w:r>
+        <w:rPr>
+          <w:sz w:val="24"/>
+          <w:szCs w:val="24"/>
+        </w:rPr>
         <w:t>https://www.caring.com/</w:t>
       </w:r>
     </w:p>
@@ -2448,8 +2279,16 @@
           <w:ilvl w:val="4"/>
           <w:numId w:val="24"/>
         </w:numPr>
-      </w:pPr>
-      <w:r>
+        <w:rPr>
+          <w:sz w:val="24"/>
+          <w:szCs w:val="24"/>
+        </w:rPr>
+      </w:pPr>
+      <w:r>
+        <w:rPr>
+          <w:sz w:val="24"/>
+          <w:szCs w:val="24"/>
+        </w:rPr>
         <w:t>https://www.seniorliving.org/</w:t>
       </w:r>
     </w:p>
@@ -2460,8 +2299,16 @@
           <w:ilvl w:val="4"/>
           <w:numId w:val="24"/>
         </w:numPr>
-      </w:pPr>
-      <w:r>
+        <w:rPr>
+          <w:sz w:val="24"/>
+          <w:szCs w:val="24"/>
+        </w:rPr>
+      </w:pPr>
+      <w:r>
+        <w:rPr>
+          <w:sz w:val="24"/>
+          <w:szCs w:val="24"/>
+        </w:rPr>
         <w:t>https://www.homeinstead.com/</w:t>
       </w:r>
     </w:p>
@@ -2472,8 +2319,16 @@
           <w:ilvl w:val="4"/>
           <w:numId w:val="24"/>
         </w:numPr>
-      </w:pPr>
-      <w:r>
+        <w:rPr>
+          <w:sz w:val="24"/>
+          <w:szCs w:val="24"/>
+        </w:rPr>
+      </w:pPr>
+      <w:r>
+        <w:rPr>
+          <w:sz w:val="24"/>
+          <w:szCs w:val="24"/>
+        </w:rPr>
         <w:t>https://www.visitingangels.com/</w:t>
       </w:r>
     </w:p>
@@ -2484,8 +2339,16 @@
           <w:ilvl w:val="4"/>
           <w:numId w:val="24"/>
         </w:numPr>
-      </w:pPr>
-      <w:r>
+        <w:rPr>
+          <w:sz w:val="24"/>
+          <w:szCs w:val="24"/>
+        </w:rPr>
+      </w:pPr>
+      <w:r>
+        <w:rPr>
+          <w:sz w:val="24"/>
+          <w:szCs w:val="24"/>
+        </w:rPr>
         <w:t>https://www.comfortkeepers.com/</w:t>
       </w:r>
     </w:p>
@@ -2496,8 +2359,16 @@
           <w:ilvl w:val="4"/>
           <w:numId w:val="24"/>
         </w:numPr>
-      </w:pPr>
-      <w:r>
+        <w:rPr>
+          <w:sz w:val="24"/>
+          <w:szCs w:val="24"/>
+        </w:rPr>
+      </w:pPr>
+      <w:r>
+        <w:rPr>
+          <w:sz w:val="24"/>
+          <w:szCs w:val="24"/>
+        </w:rPr>
         <w:t>https://www.brightstarcare.com/</w:t>
       </w:r>
     </w:p>
@@ -2508,8 +2379,16 @@
           <w:ilvl w:val="4"/>
           <w:numId w:val="24"/>
         </w:numPr>
-      </w:pPr>
-      <w:r>
+        <w:rPr>
+          <w:sz w:val="24"/>
+          <w:szCs w:val="24"/>
+        </w:rPr>
+      </w:pPr>
+      <w:r>
+        <w:rPr>
+          <w:sz w:val="24"/>
+          <w:szCs w:val="24"/>
+        </w:rPr>
         <w:t>https://www.seniorhelpers.com/</w:t>
       </w:r>
     </w:p>
@@ -2520,8 +2399,16 @@
           <w:ilvl w:val="4"/>
           <w:numId w:val="24"/>
         </w:numPr>
-      </w:pPr>
-      <w:r>
+        <w:rPr>
+          <w:sz w:val="24"/>
+          <w:szCs w:val="24"/>
+        </w:rPr>
+      </w:pPr>
+      <w:r>
+        <w:rPr>
+          <w:sz w:val="24"/>
+          <w:szCs w:val="24"/>
+        </w:rPr>
         <w:t>https://www.rightathome.net/</w:t>
       </w:r>
     </w:p>
@@ -2529,14 +2416,14 @@
       <w:pPr>
         <w:pStyle w:val="a3"/>
         <w:rPr>
-          <w:sz w:val="32"/>
-          <w:szCs w:val="32"/>
-        </w:rPr>
-      </w:pPr>
-      <w:r>
-        <w:rPr>
-          <w:sz w:val="32"/>
-          <w:szCs w:val="32"/>
+          <w:sz w:val="24"/>
+          <w:szCs w:val="24"/>
+        </w:rPr>
+      </w:pPr>
+      <w:r>
+        <w:rPr>
+          <w:sz w:val="24"/>
+          <w:szCs w:val="24"/>
         </w:rPr>
         <w:t>Эти сайты предлагают различные услуги для пожилых людей, включая здравоохранение, проживание, транспорт и многое другое.</w:t>
       </w:r>
@@ -5522,6 +5409,7 @@
   <w:style w:type="character" w:default="1" w:styleId="a0">
     <w:name w:val="Default Paragraph Font"/>
     <w:uiPriority w:val="1"/>
+    <w:semiHidden/>
     <w:unhideWhenUsed/>
   </w:style>
   <w:style w:type="table" w:default="1" w:styleId="a1">

</xml_diff>